<commit_message>
4 razd bez sequence
</commit_message>
<xml_diff>
--- a/Proektirovanie.docx
+++ b/Proektirovanie.docx
@@ -1,6 +1,6 @@
 
 <file path=word/document.xml><?xml version="1.0" encoding="utf-8"?>
-<w:document xmlns:wpc="http://schemas.microsoft.com/office/word/2010/wordprocessingCanvas" xmlns:cx="http://schemas.microsoft.com/office/drawing/2014/chartex" xmlns:cx1="http://schemas.microsoft.com/office/drawing/2015/9/8/chartex" xmlns:cx2="http://schemas.microsoft.com/office/drawing/2015/10/21/chartex" xmlns:cx3="http://schemas.microsoft.com/office/drawing/2016/5/9/chartex" xmlns:cx4="http://schemas.microsoft.com/office/drawing/2016/5/10/chartex" xmlns:cx5="http://schemas.microsoft.com/office/drawing/2016/5/11/chartex" xmlns:cx6="http://schemas.microsoft.com/office/drawing/2016/5/12/chartex" xmlns:cx7="http://schemas.microsoft.com/office/drawing/2016/5/13/chartex" xmlns:cx8="http://schemas.microsoft.com/office/drawing/2016/5/14/chartex" xmlns:mc="http://schemas.openxmlformats.org/markup-compatibility/2006" xmlns:aink="http://schemas.microsoft.com/office/drawing/2016/ink" xmlns:am3d="http://schemas.microsoft.com/office/drawing/2017/model3d" xmlns:o="urn:schemas-microsoft-com:office:office" xmlns:r="http://schemas.openxmlformats.org/officeDocument/2006/relationships" xmlns:m="http://schemas.openxmlformats.org/officeDocument/2006/math" xmlns:v="urn:schemas-microsoft-com:vml" xmlns:wp14="http://schemas.microsoft.com/office/word/2010/wordprocessingDrawing" xmlns:wp="http://schemas.openxmlformats.org/drawingml/2006/wordprocessingDrawing" xmlns:w10="urn:schemas-microsoft-com:office:word" xmlns:w="http://schemas.openxmlformats.org/wordprocessingml/2006/main" xmlns:w14="http://schemas.microsoft.com/office/word/2010/wordml" xmlns:w15="http://schemas.microsoft.com/office/word/2012/wordml" xmlns:w16cex="http://schemas.microsoft.com/office/word/2018/wordml/cex" xmlns:w16cid="http://schemas.microsoft.com/office/word/2016/wordml/cid" xmlns:w16="http://schemas.microsoft.com/office/word/2018/wordml" xmlns:w16sdtdh="http://schemas.microsoft.com/office/word/2020/wordml/sdtdatahash" xmlns:w16se="http://schemas.microsoft.com/office/word/2015/wordml/symex" xmlns:wpg="http://schemas.microsoft.com/office/word/2010/wordprocessingGroup" xmlns:wpi="http://schemas.microsoft.com/office/word/2010/wordprocessingInk" xmlns:wne="http://schemas.microsoft.com/office/word/2006/wordml" xmlns:wps="http://schemas.microsoft.com/office/word/2010/wordprocessingShape" mc:Ignorable="w14 w15 w16se w16cid w16 w16cex w16sdtdh wp14">
+<w:document xmlns:wpc="http://schemas.microsoft.com/office/word/2010/wordprocessingCanvas" xmlns:cx="http://schemas.microsoft.com/office/drawing/2014/chartex" xmlns:mc="http://schemas.openxmlformats.org/markup-compatibility/2006" xmlns:o="urn:schemas-microsoft-com:office:office" xmlns:r="http://schemas.openxmlformats.org/officeDocument/2006/relationships" xmlns:m="http://schemas.openxmlformats.org/officeDocument/2006/math" xmlns:v="urn:schemas-microsoft-com:vml" xmlns:wp14="http://schemas.microsoft.com/office/word/2010/wordprocessingDrawing" xmlns:wp="http://schemas.openxmlformats.org/drawingml/2006/wordprocessingDrawing" xmlns:w10="urn:schemas-microsoft-com:office:word" xmlns:w="http://schemas.openxmlformats.org/wordprocessingml/2006/main" xmlns:w14="http://schemas.microsoft.com/office/word/2010/wordml" xmlns:w15="http://schemas.microsoft.com/office/word/2012/wordml" xmlns:w16se="http://schemas.microsoft.com/office/word/2015/wordml/symex" xmlns:wpg="http://schemas.microsoft.com/office/word/2010/wordprocessingGroup" xmlns:wpi="http://schemas.microsoft.com/office/word/2010/wordprocessingInk" xmlns:wne="http://schemas.microsoft.com/office/word/2006/wordml" xmlns:wps="http://schemas.microsoft.com/office/word/2010/wordprocessingShape" mc:Ignorable="w14 w15 w16se wp14">
   <w:body>
     <w:p>
       <w:pPr>
@@ -1757,6 +1757,7 @@
       <w:r>
         <w:rPr>
           <w:noProof/>
+          <w:lang w:val="en-US"/>
         </w:rPr>
         <w:drawing>
           <wp:inline distT="0" distB="0" distL="0" distR="0" wp14:anchorId="68793D78" wp14:editId="7E31FE1E">
@@ -1954,6 +1955,7 @@
       <w:r>
         <w:rPr>
           <w:noProof/>
+          <w:lang w:val="en-US"/>
         </w:rPr>
         <w:lastRenderedPageBreak/>
         <w:drawing>
@@ -2229,6 +2231,7 @@
       <w:r>
         <w:rPr>
           <w:noProof/>
+          <w:lang w:val="en-US"/>
         </w:rPr>
         <w:lastRenderedPageBreak/>
         <w:drawing>
@@ -2342,7 +2345,25 @@
           <w:sz w:val="28"/>
           <w:szCs w:val="28"/>
         </w:rPr>
-        <w:t xml:space="preserve">Текстовое описание одного из вариантов использования (создание задачи) приведено в Приложении А в формате, предложенном Алистером </w:t>
+        <w:t xml:space="preserve">Текстовое описание одного из вариантов использования (создание задачи) приведено в Приложении А в формате, предложенном </w:t>
+      </w:r>
+      <w:proofErr w:type="spellStart"/>
+      <w:r>
+        <w:rPr>
+          <w:rFonts w:ascii="Times New Roman" w:hAnsi="Times New Roman" w:cs="Times New Roman"/>
+          <w:sz w:val="28"/>
+          <w:szCs w:val="28"/>
+        </w:rPr>
+        <w:t>Алистером</w:t>
+      </w:r>
+      <w:proofErr w:type="spellEnd"/>
+      <w:r>
+        <w:rPr>
+          <w:rFonts w:ascii="Times New Roman" w:hAnsi="Times New Roman" w:cs="Times New Roman"/>
+          <w:sz w:val="28"/>
+          <w:szCs w:val="28"/>
+        </w:rPr>
+        <w:t xml:space="preserve"> </w:t>
       </w:r>
       <w:proofErr w:type="spellStart"/>
       <w:r>
@@ -3102,6 +3123,7 @@
       <w:r>
         <w:rPr>
           <w:noProof/>
+          <w:lang w:val="en-US"/>
         </w:rPr>
         <w:drawing>
           <wp:inline distT="0" distB="0" distL="0" distR="0" wp14:anchorId="1D87B10B" wp14:editId="6F39F7A6">
@@ -3552,6 +3574,7 @@
       <w:r>
         <w:rPr>
           <w:noProof/>
+          <w:lang w:val="en-US"/>
         </w:rPr>
         <w:lastRenderedPageBreak/>
         <w:drawing>
@@ -3931,7 +3954,7 @@
           <w:sz w:val="28"/>
           <w:szCs w:val="28"/>
         </w:rPr>
-        <w:t>. Серверное приложение будет построено с помощью Spring Boot на языке программирования Java. Для этого слоя будет применен архитектурный шаблон MVC (Model-View-</w:t>
+        <w:t>. Серверное приложение будет построено с помощью Spring Boot на языке программирования Java. Для этого слоя будет применен архитектурный шаблон MVC (</w:t>
       </w:r>
       <w:proofErr w:type="spellStart"/>
       <w:r>
@@ -3940,7 +3963,7 @@
           <w:sz w:val="28"/>
           <w:szCs w:val="28"/>
         </w:rPr>
-        <w:t>Controller</w:t>
+        <w:t>Model-View-Controller</w:t>
       </w:r>
       <w:proofErr w:type="spellEnd"/>
       <w:r>
@@ -4041,7 +4064,25 @@
           <w:sz w:val="28"/>
           <w:szCs w:val="28"/>
         </w:rPr>
-        <w:t xml:space="preserve">. Для стилизации компонентов будет применен CSS-фреймворк </w:t>
+        <w:t>. Для стилизации компонентов будет применен CSS-</w:t>
+      </w:r>
+      <w:proofErr w:type="spellStart"/>
+      <w:r>
+        <w:rPr>
+          <w:rFonts w:ascii="Times New Roman" w:hAnsi="Times New Roman" w:cs="Times New Roman"/>
+          <w:sz w:val="28"/>
+          <w:szCs w:val="28"/>
+        </w:rPr>
+        <w:t>фреймворк</w:t>
+      </w:r>
+      <w:proofErr w:type="spellEnd"/>
+      <w:r>
+        <w:rPr>
+          <w:rFonts w:ascii="Times New Roman" w:hAnsi="Times New Roman" w:cs="Times New Roman"/>
+          <w:sz w:val="28"/>
+          <w:szCs w:val="28"/>
+        </w:rPr>
+        <w:t xml:space="preserve"> </w:t>
       </w:r>
       <w:proofErr w:type="spellStart"/>
       <w:r>
@@ -4269,6 +4310,7 @@
       <w:r>
         <w:rPr>
           <w:noProof/>
+          <w:lang w:val="en-US"/>
         </w:rPr>
         <w:drawing>
           <wp:inline distT="0" distB="0" distL="0" distR="0" wp14:anchorId="34CE63F7" wp14:editId="74B99102">
@@ -4376,7 +4418,7 @@
           <w:sz w:val="28"/>
           <w:szCs w:val="28"/>
         </w:rPr>
-        <w:t xml:space="preserve">иллюстрирует архитектуру проектируемой системы, основанной на клиент-серверной модели. Она включает три ключевых компонента: базу данных, сервер и веб-клиент. Взаимодействие между сервером и базой данных осуществляется с использованием JDBC (Java Database </w:t>
+        <w:t>иллюстрирует архитектуру проектируемой системы, основанной на клиент-серверной модели. Она включает три ключевых компонента: базу данных, сервер и веб-клиент. Взаимодействие между сервером и базой данных осуществляется с использованием JDBC (</w:t>
       </w:r>
       <w:proofErr w:type="spellStart"/>
       <w:r>
@@ -4385,6 +4427,42 @@
           <w:sz w:val="28"/>
           <w:szCs w:val="28"/>
         </w:rPr>
+        <w:t>Java</w:t>
+      </w:r>
+      <w:proofErr w:type="spellEnd"/>
+      <w:r>
+        <w:rPr>
+          <w:rFonts w:ascii="Times New Roman" w:hAnsi="Times New Roman" w:cs="Times New Roman"/>
+          <w:sz w:val="28"/>
+          <w:szCs w:val="28"/>
+        </w:rPr>
+        <w:t xml:space="preserve"> </w:t>
+      </w:r>
+      <w:proofErr w:type="spellStart"/>
+      <w:r>
+        <w:rPr>
+          <w:rFonts w:ascii="Times New Roman" w:hAnsi="Times New Roman" w:cs="Times New Roman"/>
+          <w:sz w:val="28"/>
+          <w:szCs w:val="28"/>
+        </w:rPr>
+        <w:t>Database</w:t>
+      </w:r>
+      <w:proofErr w:type="spellEnd"/>
+      <w:r>
+        <w:rPr>
+          <w:rFonts w:ascii="Times New Roman" w:hAnsi="Times New Roman" w:cs="Times New Roman"/>
+          <w:sz w:val="28"/>
+          <w:szCs w:val="28"/>
+        </w:rPr>
+        <w:t xml:space="preserve"> </w:t>
+      </w:r>
+      <w:proofErr w:type="spellStart"/>
+      <w:r>
+        <w:rPr>
+          <w:rFonts w:ascii="Times New Roman" w:hAnsi="Times New Roman" w:cs="Times New Roman"/>
+          <w:sz w:val="28"/>
+          <w:szCs w:val="28"/>
+        </w:rPr>
         <w:t>Connectivity</w:t>
       </w:r>
       <w:proofErr w:type="spellEnd"/>
@@ -4412,7 +4490,43 @@
           <w:sz w:val="28"/>
           <w:szCs w:val="28"/>
         </w:rPr>
-        <w:t xml:space="preserve"> State Transfer), архитектурный стиль, использующий стандартные HTTP методы для обеспечения взаимодействия между различными компонентами системы.</w:t>
+        <w:t xml:space="preserve"> </w:t>
+      </w:r>
+      <w:proofErr w:type="spellStart"/>
+      <w:r>
+        <w:rPr>
+          <w:rFonts w:ascii="Times New Roman" w:hAnsi="Times New Roman" w:cs="Times New Roman"/>
+          <w:sz w:val="28"/>
+          <w:szCs w:val="28"/>
+        </w:rPr>
+        <w:t>State</w:t>
+      </w:r>
+      <w:proofErr w:type="spellEnd"/>
+      <w:r>
+        <w:rPr>
+          <w:rFonts w:ascii="Times New Roman" w:hAnsi="Times New Roman" w:cs="Times New Roman"/>
+          <w:sz w:val="28"/>
+          <w:szCs w:val="28"/>
+        </w:rPr>
+        <w:t xml:space="preserve"> </w:t>
+      </w:r>
+      <w:proofErr w:type="spellStart"/>
+      <w:r>
+        <w:rPr>
+          <w:rFonts w:ascii="Times New Roman" w:hAnsi="Times New Roman" w:cs="Times New Roman"/>
+          <w:sz w:val="28"/>
+          <w:szCs w:val="28"/>
+        </w:rPr>
+        <w:t>Transfer</w:t>
+      </w:r>
+      <w:proofErr w:type="spellEnd"/>
+      <w:r>
+        <w:rPr>
+          <w:rFonts w:ascii="Times New Roman" w:hAnsi="Times New Roman" w:cs="Times New Roman"/>
+          <w:sz w:val="28"/>
+          <w:szCs w:val="28"/>
+        </w:rPr>
+        <w:t>), архитектурный стиль, использующий стандартные HTTP методы для обеспечения взаимодействия между различными компонентами системы.</w:t>
       </w:r>
     </w:p>
     <w:p>
@@ -4461,6 +4575,7 @@
       <w:r>
         <w:rPr>
           <w:noProof/>
+          <w:lang w:val="en-US"/>
         </w:rPr>
         <w:drawing>
           <wp:inline distT="0" distB="0" distL="0" distR="0" wp14:anchorId="5285ECB0" wp14:editId="58A6D6E6">
@@ -4624,7 +4739,25 @@
           <w:sz w:val="28"/>
           <w:szCs w:val="28"/>
         </w:rPr>
-        <w:t xml:space="preserve"> Server) через локальную сеть (LAN).</w:t>
+        <w:t xml:space="preserve"> </w:t>
+      </w:r>
+      <w:proofErr w:type="spellStart"/>
+      <w:r>
+        <w:rPr>
+          <w:rFonts w:ascii="Times New Roman" w:hAnsi="Times New Roman" w:cs="Times New Roman"/>
+          <w:sz w:val="28"/>
+          <w:szCs w:val="28"/>
+        </w:rPr>
+        <w:t>Server</w:t>
+      </w:r>
+      <w:proofErr w:type="spellEnd"/>
+      <w:r>
+        <w:rPr>
+          <w:rFonts w:ascii="Times New Roman" w:hAnsi="Times New Roman" w:cs="Times New Roman"/>
+          <w:sz w:val="28"/>
+          <w:szCs w:val="28"/>
+        </w:rPr>
+        <w:t>) через локальную сеть (LAN).</w:t>
       </w:r>
     </w:p>
     <w:p>
@@ -4662,7 +4795,25 @@
           <w:sz w:val="28"/>
           <w:szCs w:val="28"/>
         </w:rPr>
-        <w:t xml:space="preserve"> Server) содержит серверное приложение (Server), обрабатывающее бизнес-логику и управление данными. Веб-клиент (Web Client) подключается к серверу приложений через глобальную сеть (WAN) и обеспечивает взаимодействие пользователя с системой через веб-интерфейс.</w:t>
+        <w:t xml:space="preserve"> </w:t>
+      </w:r>
+      <w:proofErr w:type="spellStart"/>
+      <w:r>
+        <w:rPr>
+          <w:rFonts w:ascii="Times New Roman" w:hAnsi="Times New Roman" w:cs="Times New Roman"/>
+          <w:sz w:val="28"/>
+          <w:szCs w:val="28"/>
+        </w:rPr>
+        <w:t>Server</w:t>
+      </w:r>
+      <w:proofErr w:type="spellEnd"/>
+      <w:r>
+        <w:rPr>
+          <w:rFonts w:ascii="Times New Roman" w:hAnsi="Times New Roman" w:cs="Times New Roman"/>
+          <w:sz w:val="28"/>
+          <w:szCs w:val="28"/>
+        </w:rPr>
+        <w:t>) содержит серверное приложение (Server), обрабатывающее бизнес-логику и управление данными. Веб-клиент (Web Client) подключается к серверу приложений через глобальную сеть (WAN) и обеспечивает взаимодействие пользователя с системой через веб-интерфейс.</w:t>
       </w:r>
     </w:p>
     <w:p>
@@ -4673,7 +4824,6 @@
           <w:numId w:val="13"/>
         </w:numPr>
         <w:spacing w:before="240" w:line="360" w:lineRule="auto"/>
-        <w:ind w:left="0" w:firstLine="709"/>
         <w:jc w:val="both"/>
         <w:rPr>
           <w:rFonts w:ascii="Times New Roman" w:hAnsi="Times New Roman" w:cs="Times New Roman"/>
@@ -4714,6 +4864,2219 @@
         </w:rPr>
         <w:t>В данном разделе будет представлено проектирование системы, включающее описание классов и их свойств, определение поведения, а также дополнение модели классами, необходимыми для обеспечения работы системы. Кроме того, будут построены диаграммы классов, последовательности и состояний, иллюстрирующие структуру и динамику взаимодействий внутри системы.</w:t>
       </w:r>
+    </w:p>
+    <w:p>
+      <w:pPr>
+        <w:pStyle w:val="a3"/>
+        <w:numPr>
+          <w:ilvl w:val="1"/>
+          <w:numId w:val="13"/>
+        </w:numPr>
+        <w:spacing w:before="240" w:line="360" w:lineRule="auto"/>
+        <w:jc w:val="both"/>
+        <w:rPr>
+          <w:rFonts w:ascii="Times New Roman" w:hAnsi="Times New Roman" w:cs="Times New Roman"/>
+          <w:b/>
+          <w:sz w:val="28"/>
+          <w:szCs w:val="28"/>
+        </w:rPr>
+      </w:pPr>
+      <w:r>
+        <w:rPr>
+          <w:rFonts w:ascii="Times New Roman" w:hAnsi="Times New Roman" w:cs="Times New Roman"/>
+          <w:b/>
+          <w:sz w:val="28"/>
+          <w:szCs w:val="28"/>
+        </w:rPr>
+        <w:t>Описание классов и их свойств</w:t>
+      </w:r>
+    </w:p>
+    <w:p>
+      <w:pPr>
+        <w:spacing w:before="240" w:line="360" w:lineRule="auto"/>
+        <w:ind w:firstLine="709"/>
+        <w:jc w:val="both"/>
+        <w:rPr>
+          <w:rFonts w:ascii="Times New Roman" w:hAnsi="Times New Roman" w:cs="Times New Roman"/>
+          <w:sz w:val="28"/>
+          <w:szCs w:val="28"/>
+        </w:rPr>
+      </w:pPr>
+      <w:r>
+        <w:rPr>
+          <w:rFonts w:ascii="Times New Roman" w:hAnsi="Times New Roman" w:cs="Times New Roman"/>
+          <w:sz w:val="28"/>
+          <w:szCs w:val="28"/>
+        </w:rPr>
+        <w:t xml:space="preserve">В ходе проектирования </w:t>
+      </w:r>
+      <w:r>
+        <w:rPr>
+          <w:rFonts w:ascii="Times New Roman" w:hAnsi="Times New Roman" w:cs="Times New Roman"/>
+          <w:sz w:val="28"/>
+          <w:szCs w:val="28"/>
+        </w:rPr>
+        <w:t>построены диаграммы</w:t>
+      </w:r>
+      <w:r>
+        <w:rPr>
+          <w:rFonts w:ascii="Times New Roman" w:hAnsi="Times New Roman" w:cs="Times New Roman"/>
+          <w:sz w:val="28"/>
+          <w:szCs w:val="28"/>
+        </w:rPr>
+        <w:t xml:space="preserve"> классов (</w:t>
+      </w:r>
+      <w:r>
+        <w:rPr>
+          <w:rFonts w:ascii="Times New Roman" w:hAnsi="Times New Roman" w:cs="Times New Roman"/>
+          <w:sz w:val="28"/>
+          <w:szCs w:val="28"/>
+          <w:lang w:val="en-US"/>
+        </w:rPr>
+        <w:t>Class</w:t>
+      </w:r>
+      <w:r>
+        <w:rPr>
+          <w:rFonts w:ascii="Times New Roman" w:hAnsi="Times New Roman" w:cs="Times New Roman"/>
+          <w:sz w:val="28"/>
+          <w:szCs w:val="28"/>
+        </w:rPr>
+        <w:t xml:space="preserve"> </w:t>
+      </w:r>
+      <w:r>
+        <w:rPr>
+          <w:rFonts w:ascii="Times New Roman" w:hAnsi="Times New Roman" w:cs="Times New Roman"/>
+          <w:sz w:val="28"/>
+          <w:szCs w:val="28"/>
+          <w:lang w:val="en-US"/>
+        </w:rPr>
+        <w:t>diagram</w:t>
+      </w:r>
+      <w:r>
+        <w:rPr>
+          <w:rFonts w:ascii="Times New Roman" w:hAnsi="Times New Roman" w:cs="Times New Roman"/>
+          <w:sz w:val="28"/>
+          <w:szCs w:val="28"/>
+        </w:rPr>
+        <w:t>)</w:t>
+      </w:r>
+      <w:r>
+        <w:rPr>
+          <w:rFonts w:ascii="Times New Roman" w:hAnsi="Times New Roman" w:cs="Times New Roman"/>
+          <w:sz w:val="28"/>
+          <w:szCs w:val="28"/>
+        </w:rPr>
+        <w:t xml:space="preserve"> для серверной части (рисунок 8) и клиентской части (рисунок 9)</w:t>
+      </w:r>
+      <w:r>
+        <w:rPr>
+          <w:rFonts w:ascii="Times New Roman" w:hAnsi="Times New Roman" w:cs="Times New Roman"/>
+          <w:sz w:val="28"/>
+          <w:szCs w:val="28"/>
+        </w:rPr>
+        <w:t>.</w:t>
+      </w:r>
+    </w:p>
+    <w:p>
+      <w:pPr>
+        <w:keepNext/>
+        <w:spacing w:before="240" w:line="360" w:lineRule="auto"/>
+        <w:jc w:val="center"/>
+      </w:pPr>
+      <w:r>
+        <w:rPr>
+          <w:rFonts w:ascii="Times New Roman" w:hAnsi="Times New Roman" w:cs="Times New Roman"/>
+          <w:sz w:val="28"/>
+          <w:szCs w:val="28"/>
+        </w:rPr>
+        <w:drawing>
+          <wp:inline distT="0" distB="0" distL="0" distR="0" wp14:anchorId="14C7F991" wp14:editId="5DBEC5C3">
+            <wp:extent cx="6257925" cy="3888740"/>
+            <wp:effectExtent l="0" t="0" r="9525" b="0"/>
+            <wp:docPr id="8" name="Рисунок 8"/>
+            <wp:cNvGraphicFramePr>
+              <a:graphicFrameLocks xmlns:a="http://schemas.openxmlformats.org/drawingml/2006/main" noChangeAspect="1"/>
+            </wp:cNvGraphicFramePr>
+            <a:graphic xmlns:a="http://schemas.openxmlformats.org/drawingml/2006/main">
+              <a:graphicData uri="http://schemas.openxmlformats.org/drawingml/2006/picture">
+                <pic:pic xmlns:pic="http://schemas.openxmlformats.org/drawingml/2006/picture">
+                  <pic:nvPicPr>
+                    <pic:cNvPr id="1" name=""/>
+                    <pic:cNvPicPr/>
+                  </pic:nvPicPr>
+                  <pic:blipFill>
+                    <a:blip r:embed="rId15">
+                      <a:extLst>
+                        <a:ext uri="{28A0092B-C50C-407E-A947-70E740481C1C}">
+                          <a14:useLocalDpi xmlns:a14="http://schemas.microsoft.com/office/drawing/2010/main" val="0"/>
+                        </a:ext>
+                      </a:extLst>
+                    </a:blip>
+                    <a:stretch>
+                      <a:fillRect/>
+                    </a:stretch>
+                  </pic:blipFill>
+                  <pic:spPr>
+                    <a:xfrm>
+                      <a:off x="0" y="0"/>
+                      <a:ext cx="6257925" cy="3888740"/>
+                    </a:xfrm>
+                    <a:prstGeom prst="rect">
+                      <a:avLst/>
+                    </a:prstGeom>
+                  </pic:spPr>
+                </pic:pic>
+              </a:graphicData>
+            </a:graphic>
+          </wp:inline>
+        </w:drawing>
+      </w:r>
+    </w:p>
+    <w:p>
+      <w:pPr>
+        <w:pStyle w:val="af3"/>
+        <w:jc w:val="center"/>
+        <w:rPr>
+          <w:rFonts w:ascii="Times New Roman" w:hAnsi="Times New Roman" w:cs="Times New Roman"/>
+          <w:i w:val="0"/>
+          <w:color w:val="auto"/>
+          <w:sz w:val="28"/>
+          <w:szCs w:val="28"/>
+        </w:rPr>
+      </w:pPr>
+      <w:r>
+        <w:rPr>
+          <w:rFonts w:ascii="Times New Roman" w:hAnsi="Times New Roman" w:cs="Times New Roman"/>
+          <w:i w:val="0"/>
+          <w:color w:val="auto"/>
+          <w:sz w:val="28"/>
+          <w:szCs w:val="28"/>
+        </w:rPr>
+        <w:t>Рисунок 8 – Диаграмма классов</w:t>
+      </w:r>
+      <w:r>
+        <w:rPr>
+          <w:rFonts w:ascii="Times New Roman" w:hAnsi="Times New Roman" w:cs="Times New Roman"/>
+          <w:i w:val="0"/>
+          <w:color w:val="auto"/>
+          <w:sz w:val="28"/>
+          <w:szCs w:val="28"/>
+        </w:rPr>
+        <w:t xml:space="preserve"> </w:t>
+      </w:r>
+      <w:r>
+        <w:rPr>
+          <w:rFonts w:ascii="Times New Roman" w:hAnsi="Times New Roman" w:cs="Times New Roman"/>
+          <w:i w:val="0"/>
+          <w:color w:val="auto"/>
+          <w:sz w:val="28"/>
+          <w:szCs w:val="28"/>
+        </w:rPr>
+        <w:t>серверной части</w:t>
+      </w:r>
+    </w:p>
+    <w:p>
+      <w:pPr>
+        <w:spacing w:before="240" w:line="360" w:lineRule="auto"/>
+        <w:jc w:val="both"/>
+        <w:rPr>
+          <w:rFonts w:ascii="Times New Roman" w:hAnsi="Times New Roman" w:cs="Times New Roman"/>
+          <w:b/>
+          <w:sz w:val="28"/>
+          <w:szCs w:val="28"/>
+        </w:rPr>
+      </w:pPr>
+    </w:p>
+    <w:p>
+      <w:pPr>
+        <w:spacing w:before="240" w:line="360" w:lineRule="auto"/>
+        <w:jc w:val="both"/>
+        <w:rPr>
+          <w:rFonts w:ascii="Times New Roman" w:hAnsi="Times New Roman" w:cs="Times New Roman"/>
+          <w:b/>
+          <w:sz w:val="28"/>
+          <w:szCs w:val="28"/>
+        </w:rPr>
+      </w:pPr>
+    </w:p>
+    <w:p>
+      <w:pPr>
+        <w:spacing w:before="240" w:line="360" w:lineRule="auto"/>
+        <w:ind w:firstLine="709"/>
+        <w:jc w:val="both"/>
+        <w:rPr>
+          <w:rFonts w:ascii="Times New Roman" w:hAnsi="Times New Roman" w:cs="Times New Roman"/>
+          <w:sz w:val="28"/>
+          <w:szCs w:val="28"/>
+        </w:rPr>
+      </w:pPr>
+      <w:r>
+        <w:rPr>
+          <w:rFonts w:ascii="Times New Roman" w:hAnsi="Times New Roman" w:cs="Times New Roman"/>
+          <w:sz w:val="28"/>
+          <w:szCs w:val="28"/>
+        </w:rPr>
+        <w:lastRenderedPageBreak/>
+        <w:t>В таблице 1</w:t>
+      </w:r>
+      <w:r>
+        <w:rPr>
+          <w:rFonts w:ascii="Times New Roman" w:hAnsi="Times New Roman" w:cs="Times New Roman"/>
+          <w:sz w:val="28"/>
+          <w:szCs w:val="28"/>
+        </w:rPr>
+        <w:t xml:space="preserve"> приведены описания </w:t>
+      </w:r>
+      <w:r>
+        <w:rPr>
+          <w:rFonts w:ascii="Times New Roman" w:hAnsi="Times New Roman" w:cs="Times New Roman"/>
+          <w:sz w:val="28"/>
+          <w:szCs w:val="28"/>
+        </w:rPr>
+        <w:t>ключевых</w:t>
+      </w:r>
+      <w:r>
+        <w:rPr>
+          <w:rFonts w:ascii="Times New Roman" w:hAnsi="Times New Roman" w:cs="Times New Roman"/>
+          <w:sz w:val="28"/>
+          <w:szCs w:val="28"/>
+        </w:rPr>
+        <w:t xml:space="preserve"> классов для </w:t>
+      </w:r>
+      <w:r>
+        <w:rPr>
+          <w:rFonts w:ascii="Times New Roman" w:hAnsi="Times New Roman" w:cs="Times New Roman"/>
+          <w:sz w:val="28"/>
+          <w:szCs w:val="28"/>
+          <w:lang w:val="en-US"/>
+        </w:rPr>
+        <w:t>backend</w:t>
+      </w:r>
+      <w:r>
+        <w:rPr>
+          <w:rFonts w:ascii="Times New Roman" w:hAnsi="Times New Roman" w:cs="Times New Roman"/>
+          <w:sz w:val="28"/>
+          <w:szCs w:val="28"/>
+        </w:rPr>
+        <w:t xml:space="preserve"> </w:t>
+      </w:r>
+      <w:r>
+        <w:rPr>
+          <w:rFonts w:ascii="Times New Roman" w:hAnsi="Times New Roman" w:cs="Times New Roman"/>
+          <w:sz w:val="28"/>
+          <w:szCs w:val="28"/>
+        </w:rPr>
+        <w:t>части</w:t>
+      </w:r>
+      <w:r>
+        <w:rPr>
+          <w:rFonts w:ascii="Times New Roman" w:hAnsi="Times New Roman" w:cs="Times New Roman"/>
+          <w:sz w:val="28"/>
+          <w:szCs w:val="28"/>
+        </w:rPr>
+        <w:t xml:space="preserve"> системы, которые обеспечивают ее функционирование.</w:t>
+      </w:r>
+    </w:p>
+    <w:p>
+      <w:pPr>
+        <w:spacing w:before="240" w:line="360" w:lineRule="auto"/>
+        <w:jc w:val="both"/>
+        <w:rPr>
+          <w:rFonts w:ascii="Times New Roman" w:hAnsi="Times New Roman" w:cs="Times New Roman"/>
+          <w:sz w:val="28"/>
+          <w:szCs w:val="28"/>
+        </w:rPr>
+      </w:pPr>
+      <w:r>
+        <w:rPr>
+          <w:rFonts w:ascii="Times New Roman" w:hAnsi="Times New Roman" w:cs="Times New Roman"/>
+          <w:sz w:val="28"/>
+          <w:szCs w:val="28"/>
+        </w:rPr>
+        <w:t>Таблица 1 – Основные классы серверной части</w:t>
+      </w:r>
+    </w:p>
+    <w:tbl>
+      <w:tblPr>
+        <w:tblStyle w:val="a8"/>
+        <w:tblW w:w="0" w:type="auto"/>
+        <w:tblLook w:val="04A0" w:firstRow="1" w:lastRow="0" w:firstColumn="1" w:lastColumn="0" w:noHBand="0" w:noVBand="1"/>
+      </w:tblPr>
+      <w:tblGrid>
+        <w:gridCol w:w="3681"/>
+        <w:gridCol w:w="6230"/>
+      </w:tblGrid>
+      <w:tr>
+        <w:trPr>
+          <w:trHeight w:val="507"/>
+        </w:trPr>
+        <w:tc>
+          <w:tcPr>
+            <w:tcW w:w="3681" w:type="dxa"/>
+          </w:tcPr>
+          <w:p>
+            <w:pPr>
+              <w:spacing w:before="240" w:line="360" w:lineRule="auto"/>
+              <w:jc w:val="both"/>
+              <w:rPr>
+                <w:rFonts w:ascii="Times New Roman" w:hAnsi="Times New Roman" w:cs="Times New Roman"/>
+                <w:sz w:val="28"/>
+                <w:szCs w:val="28"/>
+              </w:rPr>
+            </w:pPr>
+            <w:r>
+              <w:rPr>
+                <w:rFonts w:ascii="Times New Roman" w:hAnsi="Times New Roman" w:cs="Times New Roman"/>
+                <w:sz w:val="28"/>
+                <w:szCs w:val="28"/>
+              </w:rPr>
+              <w:t>Название</w:t>
+            </w:r>
+          </w:p>
+        </w:tc>
+        <w:tc>
+          <w:tcPr>
+            <w:tcW w:w="6230" w:type="dxa"/>
+          </w:tcPr>
+          <w:p>
+            <w:pPr>
+              <w:spacing w:before="240" w:line="360" w:lineRule="auto"/>
+              <w:jc w:val="both"/>
+              <w:rPr>
+                <w:rFonts w:ascii="Times New Roman" w:hAnsi="Times New Roman" w:cs="Times New Roman"/>
+                <w:sz w:val="28"/>
+                <w:szCs w:val="28"/>
+              </w:rPr>
+            </w:pPr>
+            <w:r>
+              <w:rPr>
+                <w:rFonts w:ascii="Times New Roman" w:hAnsi="Times New Roman" w:cs="Times New Roman"/>
+                <w:sz w:val="28"/>
+                <w:szCs w:val="28"/>
+              </w:rPr>
+              <w:t>Описание</w:t>
+            </w:r>
+          </w:p>
+        </w:tc>
+      </w:tr>
+      <w:tr>
+        <w:tc>
+          <w:tcPr>
+            <w:tcW w:w="3681" w:type="dxa"/>
+          </w:tcPr>
+          <w:p>
+            <w:pPr>
+              <w:spacing w:before="240" w:line="360" w:lineRule="auto"/>
+              <w:jc w:val="both"/>
+              <w:rPr>
+                <w:rFonts w:ascii="Times New Roman" w:hAnsi="Times New Roman" w:cs="Times New Roman"/>
+                <w:sz w:val="28"/>
+                <w:szCs w:val="28"/>
+                <w:lang w:val="en-US"/>
+              </w:rPr>
+            </w:pPr>
+            <w:r>
+              <w:rPr>
+                <w:rFonts w:ascii="Times New Roman" w:hAnsi="Times New Roman" w:cs="Times New Roman"/>
+                <w:sz w:val="28"/>
+                <w:szCs w:val="28"/>
+                <w:lang w:val="en-US"/>
+              </w:rPr>
+              <w:t>BoardController</w:t>
+            </w:r>
+          </w:p>
+        </w:tc>
+        <w:tc>
+          <w:tcPr>
+            <w:tcW w:w="6230" w:type="dxa"/>
+          </w:tcPr>
+          <w:p>
+            <w:pPr>
+              <w:spacing w:before="240" w:line="360" w:lineRule="auto"/>
+              <w:jc w:val="both"/>
+              <w:rPr>
+                <w:rFonts w:ascii="Times New Roman" w:hAnsi="Times New Roman" w:cs="Times New Roman"/>
+                <w:sz w:val="28"/>
+                <w:szCs w:val="28"/>
+              </w:rPr>
+            </w:pPr>
+            <w:r>
+              <w:rPr>
+                <w:rFonts w:ascii="Times New Roman" w:hAnsi="Times New Roman" w:cs="Times New Roman"/>
+                <w:sz w:val="28"/>
+                <w:szCs w:val="28"/>
+              </w:rPr>
+              <w:t>Содержит всю логику для работы с досками, включая их создание, получение списка всех досок и удаление.</w:t>
+            </w:r>
+          </w:p>
+        </w:tc>
+      </w:tr>
+      <w:tr>
+        <w:tc>
+          <w:tcPr>
+            <w:tcW w:w="3681" w:type="dxa"/>
+          </w:tcPr>
+          <w:p>
+            <w:pPr>
+              <w:spacing w:before="240" w:line="360" w:lineRule="auto"/>
+              <w:jc w:val="both"/>
+              <w:rPr>
+                <w:rFonts w:ascii="Times New Roman" w:hAnsi="Times New Roman" w:cs="Times New Roman"/>
+                <w:sz w:val="28"/>
+                <w:szCs w:val="28"/>
+                <w:lang w:val="en-US"/>
+              </w:rPr>
+            </w:pPr>
+            <w:r>
+              <w:rPr>
+                <w:rFonts w:ascii="Times New Roman" w:hAnsi="Times New Roman" w:cs="Times New Roman"/>
+                <w:sz w:val="28"/>
+                <w:szCs w:val="28"/>
+                <w:lang w:val="en-US"/>
+              </w:rPr>
+              <w:t>TypeController</w:t>
+            </w:r>
+          </w:p>
+        </w:tc>
+        <w:tc>
+          <w:tcPr>
+            <w:tcW w:w="6230" w:type="dxa"/>
+          </w:tcPr>
+          <w:p>
+            <w:pPr>
+              <w:spacing w:before="240" w:line="360" w:lineRule="auto"/>
+              <w:jc w:val="both"/>
+              <w:rPr>
+                <w:rFonts w:ascii="Times New Roman" w:hAnsi="Times New Roman" w:cs="Times New Roman"/>
+                <w:sz w:val="28"/>
+                <w:szCs w:val="28"/>
+              </w:rPr>
+            </w:pPr>
+            <w:r>
+              <w:rPr>
+                <w:rFonts w:ascii="Times New Roman" w:hAnsi="Times New Roman" w:cs="Times New Roman"/>
+                <w:sz w:val="28"/>
+                <w:szCs w:val="28"/>
+              </w:rPr>
+              <w:t>Управляет типами задач, включая их создание, получение, изменение и удаление.</w:t>
+            </w:r>
+          </w:p>
+        </w:tc>
+      </w:tr>
+      <w:tr>
+        <w:trPr>
+          <w:trHeight w:val="1488"/>
+        </w:trPr>
+        <w:tc>
+          <w:tcPr>
+            <w:tcW w:w="3681" w:type="dxa"/>
+          </w:tcPr>
+          <w:p>
+            <w:pPr>
+              <w:spacing w:before="240" w:line="360" w:lineRule="auto"/>
+              <w:jc w:val="both"/>
+              <w:rPr>
+                <w:rFonts w:ascii="Times New Roman" w:hAnsi="Times New Roman" w:cs="Times New Roman"/>
+                <w:sz w:val="28"/>
+                <w:szCs w:val="28"/>
+                <w:lang w:val="en-US"/>
+              </w:rPr>
+            </w:pPr>
+            <w:r>
+              <w:rPr>
+                <w:rFonts w:ascii="Times New Roman" w:hAnsi="Times New Roman" w:cs="Times New Roman"/>
+                <w:sz w:val="28"/>
+                <w:szCs w:val="28"/>
+                <w:lang w:val="en-US"/>
+              </w:rPr>
+              <w:t>TaskController</w:t>
+            </w:r>
+          </w:p>
+        </w:tc>
+        <w:tc>
+          <w:tcPr>
+            <w:tcW w:w="6230" w:type="dxa"/>
+          </w:tcPr>
+          <w:p>
+            <w:pPr>
+              <w:spacing w:before="240" w:line="360" w:lineRule="auto"/>
+              <w:jc w:val="both"/>
+              <w:rPr>
+                <w:rFonts w:ascii="Times New Roman" w:hAnsi="Times New Roman" w:cs="Times New Roman"/>
+                <w:sz w:val="28"/>
+                <w:szCs w:val="28"/>
+              </w:rPr>
+            </w:pPr>
+            <w:r>
+              <w:rPr>
+                <w:rFonts w:ascii="Times New Roman" w:hAnsi="Times New Roman" w:cs="Times New Roman"/>
+                <w:sz w:val="28"/>
+                <w:szCs w:val="28"/>
+              </w:rPr>
+              <w:t xml:space="preserve">Отвечает за управление задачами, обеспечивая их создание, получение, обновление и удаление. </w:t>
+            </w:r>
+          </w:p>
+        </w:tc>
+      </w:tr>
+      <w:tr>
+        <w:tc>
+          <w:tcPr>
+            <w:tcW w:w="3681" w:type="dxa"/>
+          </w:tcPr>
+          <w:p>
+            <w:pPr>
+              <w:spacing w:before="240" w:line="360" w:lineRule="auto"/>
+              <w:jc w:val="both"/>
+              <w:rPr>
+                <w:rFonts w:ascii="Times New Roman" w:hAnsi="Times New Roman" w:cs="Times New Roman"/>
+                <w:sz w:val="28"/>
+                <w:szCs w:val="28"/>
+                <w:lang w:val="en-US"/>
+              </w:rPr>
+            </w:pPr>
+            <w:r>
+              <w:rPr>
+                <w:rFonts w:ascii="Times New Roman" w:hAnsi="Times New Roman" w:cs="Times New Roman"/>
+                <w:sz w:val="28"/>
+                <w:szCs w:val="28"/>
+                <w:lang w:val="en-US"/>
+              </w:rPr>
+              <w:t>AuthController</w:t>
+            </w:r>
+          </w:p>
+        </w:tc>
+        <w:tc>
+          <w:tcPr>
+            <w:tcW w:w="6230" w:type="dxa"/>
+          </w:tcPr>
+          <w:p>
+            <w:pPr>
+              <w:spacing w:before="240" w:line="360" w:lineRule="auto"/>
+              <w:jc w:val="both"/>
+              <w:rPr>
+                <w:rFonts w:ascii="Times New Roman" w:hAnsi="Times New Roman" w:cs="Times New Roman"/>
+                <w:sz w:val="28"/>
+                <w:szCs w:val="28"/>
+              </w:rPr>
+            </w:pPr>
+            <w:r>
+              <w:rPr>
+                <w:rFonts w:ascii="Times New Roman" w:hAnsi="Times New Roman" w:cs="Times New Roman"/>
+                <w:sz w:val="28"/>
+                <w:szCs w:val="28"/>
+              </w:rPr>
+              <w:t>Управляет процессами аутентификации и авторизации пользователей.</w:t>
+            </w:r>
+          </w:p>
+        </w:tc>
+      </w:tr>
+      <w:tr>
+        <w:tc>
+          <w:tcPr>
+            <w:tcW w:w="3681" w:type="dxa"/>
+          </w:tcPr>
+          <w:p>
+            <w:pPr>
+              <w:spacing w:before="240" w:line="360" w:lineRule="auto"/>
+              <w:jc w:val="both"/>
+              <w:rPr>
+                <w:rFonts w:ascii="Times New Roman" w:hAnsi="Times New Roman" w:cs="Times New Roman"/>
+                <w:sz w:val="28"/>
+                <w:szCs w:val="28"/>
+                <w:lang w:val="en-US"/>
+              </w:rPr>
+            </w:pPr>
+            <w:r>
+              <w:rPr>
+                <w:rFonts w:ascii="Times New Roman" w:hAnsi="Times New Roman" w:cs="Times New Roman"/>
+                <w:sz w:val="28"/>
+                <w:szCs w:val="28"/>
+                <w:lang w:val="en-US"/>
+              </w:rPr>
+              <w:t xml:space="preserve">Board, User, </w:t>
+            </w:r>
+            <w:proofErr w:type="spellStart"/>
+            <w:r>
+              <w:rPr>
+                <w:rFonts w:ascii="Times New Roman" w:hAnsi="Times New Roman" w:cs="Times New Roman"/>
+                <w:sz w:val="28"/>
+                <w:szCs w:val="28"/>
+                <w:lang w:val="en-US"/>
+              </w:rPr>
+              <w:t>TypeOfTask</w:t>
+            </w:r>
+            <w:proofErr w:type="spellEnd"/>
+            <w:r>
+              <w:rPr>
+                <w:rFonts w:ascii="Times New Roman" w:hAnsi="Times New Roman" w:cs="Times New Roman"/>
+                <w:sz w:val="28"/>
+                <w:szCs w:val="28"/>
+                <w:lang w:val="en-US"/>
+              </w:rPr>
+              <w:t xml:space="preserve">, Task, </w:t>
+            </w:r>
+            <w:proofErr w:type="spellStart"/>
+            <w:r>
+              <w:rPr>
+                <w:rFonts w:ascii="Times New Roman" w:hAnsi="Times New Roman" w:cs="Times New Roman"/>
+                <w:sz w:val="28"/>
+                <w:szCs w:val="28"/>
+                <w:lang w:val="en-US"/>
+              </w:rPr>
+              <w:t>UserBoard</w:t>
+            </w:r>
+            <w:proofErr w:type="spellEnd"/>
+            <w:r>
+              <w:rPr>
+                <w:rFonts w:ascii="Times New Roman" w:hAnsi="Times New Roman" w:cs="Times New Roman"/>
+                <w:sz w:val="28"/>
+                <w:szCs w:val="28"/>
+                <w:lang w:val="en-US"/>
+              </w:rPr>
+              <w:t>, Role</w:t>
+            </w:r>
+          </w:p>
+        </w:tc>
+        <w:tc>
+          <w:tcPr>
+            <w:tcW w:w="6230" w:type="dxa"/>
+          </w:tcPr>
+          <w:p>
+            <w:pPr>
+              <w:spacing w:before="240" w:line="360" w:lineRule="auto"/>
+              <w:jc w:val="both"/>
+              <w:rPr>
+                <w:rFonts w:ascii="Times New Roman" w:hAnsi="Times New Roman" w:cs="Times New Roman"/>
+                <w:sz w:val="28"/>
+                <w:szCs w:val="28"/>
+              </w:rPr>
+            </w:pPr>
+            <w:r>
+              <w:rPr>
+                <w:rFonts w:ascii="Times New Roman" w:hAnsi="Times New Roman" w:cs="Times New Roman"/>
+                <w:sz w:val="28"/>
+                <w:szCs w:val="28"/>
+              </w:rPr>
+              <w:t>Сущности, взаимодействующие друг с другом, образуют основу для работы системы управления досками, типами, задачами.</w:t>
+            </w:r>
+          </w:p>
+        </w:tc>
+      </w:tr>
+      <w:tr>
+        <w:tc>
+          <w:tcPr>
+            <w:tcW w:w="3681" w:type="dxa"/>
+          </w:tcPr>
+          <w:p>
+            <w:pPr>
+              <w:spacing w:before="240" w:line="360" w:lineRule="auto"/>
+              <w:jc w:val="both"/>
+              <w:rPr>
+                <w:rFonts w:ascii="Times New Roman" w:hAnsi="Times New Roman" w:cs="Times New Roman"/>
+                <w:sz w:val="28"/>
+                <w:szCs w:val="28"/>
+                <w:lang w:val="en-US"/>
+              </w:rPr>
+            </w:pPr>
+            <w:proofErr w:type="spellStart"/>
+            <w:r>
+              <w:rPr>
+                <w:rFonts w:ascii="Times New Roman" w:hAnsi="Times New Roman" w:cs="Times New Roman"/>
+                <w:sz w:val="28"/>
+                <w:szCs w:val="28"/>
+                <w:lang w:val="en-US"/>
+              </w:rPr>
+              <w:t>UserRepository</w:t>
+            </w:r>
+            <w:proofErr w:type="spellEnd"/>
+            <w:r>
+              <w:rPr>
+                <w:rFonts w:ascii="Times New Roman" w:hAnsi="Times New Roman" w:cs="Times New Roman"/>
+                <w:sz w:val="28"/>
+                <w:szCs w:val="28"/>
+                <w:lang w:val="en-US"/>
+              </w:rPr>
+              <w:t xml:space="preserve">, </w:t>
+            </w:r>
+            <w:proofErr w:type="spellStart"/>
+            <w:r>
+              <w:rPr>
+                <w:rFonts w:ascii="Times New Roman" w:hAnsi="Times New Roman" w:cs="Times New Roman"/>
+                <w:sz w:val="28"/>
+                <w:szCs w:val="28"/>
+                <w:lang w:val="en-US"/>
+              </w:rPr>
+              <w:t>BoardRepository</w:t>
+            </w:r>
+            <w:proofErr w:type="spellEnd"/>
+            <w:r>
+              <w:rPr>
+                <w:rFonts w:ascii="Times New Roman" w:hAnsi="Times New Roman" w:cs="Times New Roman"/>
+                <w:sz w:val="28"/>
+                <w:szCs w:val="28"/>
+                <w:lang w:val="en-US"/>
+              </w:rPr>
+              <w:t xml:space="preserve">, </w:t>
+            </w:r>
+            <w:proofErr w:type="spellStart"/>
+            <w:r>
+              <w:rPr>
+                <w:rFonts w:ascii="Times New Roman" w:hAnsi="Times New Roman" w:cs="Times New Roman"/>
+                <w:sz w:val="28"/>
+                <w:szCs w:val="28"/>
+                <w:lang w:val="en-US"/>
+              </w:rPr>
+              <w:t>TaskRepository</w:t>
+            </w:r>
+            <w:proofErr w:type="spellEnd"/>
+            <w:r>
+              <w:rPr>
+                <w:rFonts w:ascii="Times New Roman" w:hAnsi="Times New Roman" w:cs="Times New Roman"/>
+                <w:sz w:val="28"/>
+                <w:szCs w:val="28"/>
+                <w:lang w:val="en-US"/>
+              </w:rPr>
+              <w:t xml:space="preserve">, </w:t>
+            </w:r>
+            <w:proofErr w:type="spellStart"/>
+            <w:r>
+              <w:rPr>
+                <w:rFonts w:ascii="Times New Roman" w:hAnsi="Times New Roman" w:cs="Times New Roman"/>
+                <w:sz w:val="28"/>
+                <w:szCs w:val="28"/>
+                <w:lang w:val="en-US"/>
+              </w:rPr>
+              <w:t>TypeOfTaskRepository</w:t>
+            </w:r>
+            <w:proofErr w:type="spellEnd"/>
+            <w:r>
+              <w:rPr>
+                <w:rFonts w:ascii="Times New Roman" w:hAnsi="Times New Roman" w:cs="Times New Roman"/>
+                <w:sz w:val="28"/>
+                <w:szCs w:val="28"/>
+                <w:lang w:val="en-US"/>
+              </w:rPr>
+              <w:t xml:space="preserve">, </w:t>
+            </w:r>
+            <w:proofErr w:type="spellStart"/>
+            <w:r>
+              <w:rPr>
+                <w:rFonts w:ascii="Times New Roman" w:hAnsi="Times New Roman" w:cs="Times New Roman"/>
+                <w:sz w:val="28"/>
+                <w:szCs w:val="28"/>
+                <w:lang w:val="en-US"/>
+              </w:rPr>
+              <w:t>RoleRepository</w:t>
+            </w:r>
+            <w:proofErr w:type="spellEnd"/>
+          </w:p>
+        </w:tc>
+        <w:tc>
+          <w:tcPr>
+            <w:tcW w:w="6230" w:type="dxa"/>
+          </w:tcPr>
+          <w:p>
+            <w:pPr>
+              <w:spacing w:before="240" w:line="360" w:lineRule="auto"/>
+              <w:jc w:val="both"/>
+              <w:rPr>
+                <w:rFonts w:ascii="Times New Roman" w:hAnsi="Times New Roman" w:cs="Times New Roman"/>
+                <w:sz w:val="28"/>
+                <w:szCs w:val="28"/>
+              </w:rPr>
+            </w:pPr>
+            <w:r>
+              <w:rPr>
+                <w:rFonts w:ascii="Times New Roman" w:hAnsi="Times New Roman" w:cs="Times New Roman"/>
+                <w:sz w:val="28"/>
+                <w:szCs w:val="28"/>
+              </w:rPr>
+              <w:t xml:space="preserve">Отвечают за доступ к базе данных и выполнение операций </w:t>
+            </w:r>
+            <w:r>
+              <w:rPr>
+                <w:rFonts w:ascii="Times New Roman" w:hAnsi="Times New Roman" w:cs="Times New Roman"/>
+                <w:sz w:val="28"/>
+                <w:szCs w:val="28"/>
+                <w:lang w:val="en-US"/>
+              </w:rPr>
+              <w:t>CRUD</w:t>
+            </w:r>
+            <w:r>
+              <w:rPr>
+                <w:rFonts w:ascii="Times New Roman" w:hAnsi="Times New Roman" w:cs="Times New Roman"/>
+                <w:sz w:val="28"/>
+                <w:szCs w:val="28"/>
+              </w:rPr>
+              <w:t>(</w:t>
+            </w:r>
+            <w:r>
+              <w:rPr>
+                <w:rFonts w:ascii="Times New Roman" w:hAnsi="Times New Roman" w:cs="Times New Roman"/>
+                <w:sz w:val="28"/>
+                <w:szCs w:val="28"/>
+                <w:lang w:val="en-US"/>
+              </w:rPr>
+              <w:t>create</w:t>
+            </w:r>
+            <w:r>
+              <w:rPr>
+                <w:rFonts w:ascii="Times New Roman" w:hAnsi="Times New Roman" w:cs="Times New Roman"/>
+                <w:sz w:val="28"/>
+                <w:szCs w:val="28"/>
+              </w:rPr>
+              <w:t xml:space="preserve">, </w:t>
+            </w:r>
+            <w:r>
+              <w:rPr>
+                <w:rFonts w:ascii="Times New Roman" w:hAnsi="Times New Roman" w:cs="Times New Roman"/>
+                <w:sz w:val="28"/>
+                <w:szCs w:val="28"/>
+                <w:lang w:val="en-US"/>
+              </w:rPr>
+              <w:t>read</w:t>
+            </w:r>
+            <w:r>
+              <w:rPr>
+                <w:rFonts w:ascii="Times New Roman" w:hAnsi="Times New Roman" w:cs="Times New Roman"/>
+                <w:sz w:val="28"/>
+                <w:szCs w:val="28"/>
+              </w:rPr>
+              <w:t xml:space="preserve">, </w:t>
+            </w:r>
+            <w:r>
+              <w:rPr>
+                <w:rFonts w:ascii="Times New Roman" w:hAnsi="Times New Roman" w:cs="Times New Roman"/>
+                <w:sz w:val="28"/>
+                <w:szCs w:val="28"/>
+                <w:lang w:val="en-US"/>
+              </w:rPr>
+              <w:t>update</w:t>
+            </w:r>
+            <w:r>
+              <w:rPr>
+                <w:rFonts w:ascii="Times New Roman" w:hAnsi="Times New Roman" w:cs="Times New Roman"/>
+                <w:sz w:val="28"/>
+                <w:szCs w:val="28"/>
+              </w:rPr>
+              <w:t xml:space="preserve">, </w:t>
+            </w:r>
+            <w:r>
+              <w:rPr>
+                <w:rFonts w:ascii="Times New Roman" w:hAnsi="Times New Roman" w:cs="Times New Roman"/>
+                <w:sz w:val="28"/>
+                <w:szCs w:val="28"/>
+                <w:lang w:val="en-US"/>
+              </w:rPr>
+              <w:t>delete</w:t>
+            </w:r>
+            <w:r>
+              <w:rPr>
+                <w:rFonts w:ascii="Times New Roman" w:hAnsi="Times New Roman" w:cs="Times New Roman"/>
+                <w:sz w:val="28"/>
+                <w:szCs w:val="28"/>
+              </w:rPr>
+              <w:t xml:space="preserve">) </w:t>
+            </w:r>
+            <w:r>
+              <w:rPr>
+                <w:rFonts w:ascii="Times New Roman" w:hAnsi="Times New Roman" w:cs="Times New Roman"/>
+                <w:sz w:val="28"/>
+                <w:szCs w:val="28"/>
+              </w:rPr>
+              <w:t>над данными.</w:t>
+            </w:r>
+          </w:p>
+        </w:tc>
+      </w:tr>
+      <w:tr>
+        <w:tc>
+          <w:tcPr>
+            <w:tcW w:w="3681" w:type="dxa"/>
+          </w:tcPr>
+          <w:p>
+            <w:pPr>
+              <w:spacing w:before="240" w:line="360" w:lineRule="auto"/>
+              <w:jc w:val="both"/>
+              <w:rPr>
+                <w:rFonts w:ascii="Times New Roman" w:hAnsi="Times New Roman" w:cs="Times New Roman"/>
+                <w:sz w:val="28"/>
+                <w:szCs w:val="28"/>
+                <w:lang w:val="en-US"/>
+              </w:rPr>
+            </w:pPr>
+            <w:proofErr w:type="spellStart"/>
+            <w:r>
+              <w:rPr>
+                <w:rFonts w:ascii="Times New Roman" w:hAnsi="Times New Roman" w:cs="Times New Roman"/>
+                <w:sz w:val="28"/>
+                <w:szCs w:val="28"/>
+                <w:lang w:val="en-US"/>
+              </w:rPr>
+              <w:t>BoardService</w:t>
+            </w:r>
+            <w:proofErr w:type="spellEnd"/>
+            <w:r>
+              <w:rPr>
+                <w:rFonts w:ascii="Times New Roman" w:hAnsi="Times New Roman" w:cs="Times New Roman"/>
+                <w:sz w:val="28"/>
+                <w:szCs w:val="28"/>
+                <w:lang w:val="en-US"/>
+              </w:rPr>
+              <w:t xml:space="preserve">, </w:t>
+            </w:r>
+            <w:proofErr w:type="spellStart"/>
+            <w:r>
+              <w:rPr>
+                <w:rFonts w:ascii="Times New Roman" w:hAnsi="Times New Roman" w:cs="Times New Roman"/>
+                <w:sz w:val="28"/>
+                <w:szCs w:val="28"/>
+                <w:lang w:val="en-US"/>
+              </w:rPr>
+              <w:t>TaskService</w:t>
+            </w:r>
+            <w:proofErr w:type="spellEnd"/>
+            <w:r>
+              <w:rPr>
+                <w:rFonts w:ascii="Times New Roman" w:hAnsi="Times New Roman" w:cs="Times New Roman"/>
+                <w:sz w:val="28"/>
+                <w:szCs w:val="28"/>
+                <w:lang w:val="en-US"/>
+              </w:rPr>
+              <w:t xml:space="preserve">, </w:t>
+            </w:r>
+            <w:proofErr w:type="spellStart"/>
+            <w:r>
+              <w:rPr>
+                <w:rFonts w:ascii="Times New Roman" w:hAnsi="Times New Roman" w:cs="Times New Roman"/>
+                <w:sz w:val="28"/>
+                <w:szCs w:val="28"/>
+                <w:lang w:val="en-US"/>
+              </w:rPr>
+              <w:t>TypeService</w:t>
+            </w:r>
+            <w:proofErr w:type="spellEnd"/>
+            <w:r>
+              <w:rPr>
+                <w:rFonts w:ascii="Times New Roman" w:hAnsi="Times New Roman" w:cs="Times New Roman"/>
+                <w:sz w:val="28"/>
+                <w:szCs w:val="28"/>
+                <w:lang w:val="en-US"/>
+              </w:rPr>
+              <w:t xml:space="preserve">, </w:t>
+            </w:r>
+            <w:proofErr w:type="spellStart"/>
+            <w:r>
+              <w:rPr>
+                <w:rFonts w:ascii="Times New Roman" w:hAnsi="Times New Roman" w:cs="Times New Roman"/>
+                <w:sz w:val="28"/>
+                <w:szCs w:val="28"/>
+                <w:lang w:val="en-US"/>
+              </w:rPr>
+              <w:t>UserService</w:t>
+            </w:r>
+            <w:proofErr w:type="spellEnd"/>
+          </w:p>
+        </w:tc>
+        <w:tc>
+          <w:tcPr>
+            <w:tcW w:w="6230" w:type="dxa"/>
+          </w:tcPr>
+          <w:p>
+            <w:pPr>
+              <w:spacing w:before="240" w:line="360" w:lineRule="auto"/>
+              <w:jc w:val="both"/>
+              <w:rPr>
+                <w:rFonts w:ascii="Times New Roman" w:hAnsi="Times New Roman" w:cs="Times New Roman"/>
+                <w:sz w:val="28"/>
+                <w:szCs w:val="28"/>
+              </w:rPr>
+            </w:pPr>
+            <w:r>
+              <w:rPr>
+                <w:rFonts w:ascii="Times New Roman" w:hAnsi="Times New Roman" w:cs="Times New Roman"/>
+                <w:sz w:val="28"/>
+                <w:szCs w:val="28"/>
+              </w:rPr>
+              <w:t>Методы этих классов используются в контроллерах для обработки запросов и выполнения операций с данными.</w:t>
+            </w:r>
+          </w:p>
+        </w:tc>
+      </w:tr>
+    </w:tbl>
+    <w:p>
+      <w:pPr>
+        <w:spacing w:before="240" w:line="360" w:lineRule="auto"/>
+        <w:ind w:firstLine="709"/>
+        <w:jc w:val="both"/>
+        <w:rPr>
+          <w:rFonts w:ascii="Times New Roman" w:hAnsi="Times New Roman" w:cs="Times New Roman"/>
+          <w:sz w:val="28"/>
+          <w:szCs w:val="28"/>
+        </w:rPr>
+      </w:pPr>
+    </w:p>
+    <w:p>
+      <w:pPr>
+        <w:spacing w:before="240" w:line="360" w:lineRule="auto"/>
+        <w:jc w:val="both"/>
+        <w:rPr>
+          <w:rFonts w:ascii="Times New Roman" w:hAnsi="Times New Roman" w:cs="Times New Roman"/>
+          <w:b/>
+          <w:sz w:val="28"/>
+          <w:szCs w:val="28"/>
+        </w:rPr>
+      </w:pPr>
+    </w:p>
+    <w:p>
+      <w:pPr>
+        <w:keepNext/>
+        <w:spacing w:before="240" w:line="360" w:lineRule="auto"/>
+        <w:jc w:val="both"/>
+      </w:pPr>
+      <w:r>
+        <w:rPr>
+          <w:rFonts w:ascii="Times New Roman" w:hAnsi="Times New Roman" w:cs="Times New Roman"/>
+          <w:b/>
+          <w:sz w:val="28"/>
+          <w:szCs w:val="28"/>
+        </w:rPr>
+        <w:drawing>
+          <wp:inline distT="0" distB="0" distL="0" distR="0" wp14:anchorId="019464A7" wp14:editId="7B1EABEE">
+            <wp:extent cx="6299835" cy="3873500"/>
+            <wp:effectExtent l="0" t="0" r="5715" b="0"/>
+            <wp:docPr id="10" name="Рисунок 10"/>
+            <wp:cNvGraphicFramePr>
+              <a:graphicFrameLocks xmlns:a="http://schemas.openxmlformats.org/drawingml/2006/main" noChangeAspect="1"/>
+            </wp:cNvGraphicFramePr>
+            <a:graphic xmlns:a="http://schemas.openxmlformats.org/drawingml/2006/main">
+              <a:graphicData uri="http://schemas.openxmlformats.org/drawingml/2006/picture">
+                <pic:pic xmlns:pic="http://schemas.openxmlformats.org/drawingml/2006/picture">
+                  <pic:nvPicPr>
+                    <pic:cNvPr id="1" name=""/>
+                    <pic:cNvPicPr/>
+                  </pic:nvPicPr>
+                  <pic:blipFill>
+                    <a:blip r:embed="rId16">
+                      <a:extLst>
+                        <a:ext uri="{28A0092B-C50C-407E-A947-70E740481C1C}">
+                          <a14:useLocalDpi xmlns:a14="http://schemas.microsoft.com/office/drawing/2010/main" val="0"/>
+                        </a:ext>
+                      </a:extLst>
+                    </a:blip>
+                    <a:stretch>
+                      <a:fillRect/>
+                    </a:stretch>
+                  </pic:blipFill>
+                  <pic:spPr>
+                    <a:xfrm>
+                      <a:off x="0" y="0"/>
+                      <a:ext cx="6299835" cy="3873500"/>
+                    </a:xfrm>
+                    <a:prstGeom prst="rect">
+                      <a:avLst/>
+                    </a:prstGeom>
+                  </pic:spPr>
+                </pic:pic>
+              </a:graphicData>
+            </a:graphic>
+          </wp:inline>
+        </w:drawing>
+      </w:r>
+    </w:p>
+    <w:p>
+      <w:pPr>
+        <w:pStyle w:val="af3"/>
+        <w:jc w:val="center"/>
+        <w:rPr>
+          <w:rFonts w:ascii="Times New Roman" w:hAnsi="Times New Roman" w:cs="Times New Roman"/>
+          <w:i w:val="0"/>
+          <w:color w:val="auto"/>
+          <w:sz w:val="28"/>
+          <w:szCs w:val="28"/>
+        </w:rPr>
+      </w:pPr>
+      <w:r>
+        <w:rPr>
+          <w:rFonts w:ascii="Times New Roman" w:hAnsi="Times New Roman" w:cs="Times New Roman"/>
+          <w:i w:val="0"/>
+          <w:color w:val="auto"/>
+          <w:sz w:val="28"/>
+          <w:szCs w:val="28"/>
+        </w:rPr>
+        <w:t>Рисунок 9 – Диаграмма классов клиентской части</w:t>
+      </w:r>
+    </w:p>
+    <w:p>
+      <w:pPr>
+        <w:spacing w:before="240" w:line="360" w:lineRule="auto"/>
+        <w:ind w:firstLine="709"/>
+        <w:jc w:val="both"/>
+        <w:rPr>
+          <w:rFonts w:ascii="Times New Roman" w:hAnsi="Times New Roman" w:cs="Times New Roman"/>
+          <w:sz w:val="28"/>
+          <w:szCs w:val="28"/>
+        </w:rPr>
+      </w:pPr>
+      <w:r>
+        <w:rPr>
+          <w:rFonts w:ascii="Times New Roman" w:hAnsi="Times New Roman" w:cs="Times New Roman"/>
+          <w:sz w:val="28"/>
+          <w:szCs w:val="28"/>
+        </w:rPr>
+        <w:t>В</w:t>
+      </w:r>
+      <w:r>
+        <w:rPr>
+          <w:rFonts w:ascii="Times New Roman" w:hAnsi="Times New Roman" w:cs="Times New Roman"/>
+          <w:sz w:val="28"/>
+          <w:szCs w:val="28"/>
+        </w:rPr>
+        <w:t xml:space="preserve"> таблице 2</w:t>
+      </w:r>
+      <w:r>
+        <w:rPr>
+          <w:rFonts w:ascii="Times New Roman" w:hAnsi="Times New Roman" w:cs="Times New Roman"/>
+          <w:sz w:val="28"/>
+          <w:szCs w:val="28"/>
+        </w:rPr>
+        <w:t xml:space="preserve"> приведены описания ключевых классов для </w:t>
+      </w:r>
+      <w:r>
+        <w:rPr>
+          <w:rFonts w:ascii="Times New Roman" w:hAnsi="Times New Roman" w:cs="Times New Roman"/>
+          <w:sz w:val="28"/>
+          <w:szCs w:val="28"/>
+          <w:lang w:val="en-US"/>
+        </w:rPr>
+        <w:t>frontend</w:t>
+      </w:r>
+      <w:r>
+        <w:rPr>
+          <w:rFonts w:ascii="Times New Roman" w:hAnsi="Times New Roman" w:cs="Times New Roman"/>
+          <w:sz w:val="28"/>
+          <w:szCs w:val="28"/>
+        </w:rPr>
+        <w:t xml:space="preserve"> </w:t>
+      </w:r>
+      <w:r>
+        <w:rPr>
+          <w:rFonts w:ascii="Times New Roman" w:hAnsi="Times New Roman" w:cs="Times New Roman"/>
+          <w:sz w:val="28"/>
+          <w:szCs w:val="28"/>
+        </w:rPr>
+        <w:t xml:space="preserve">части системы, которые обеспечивают ее </w:t>
+      </w:r>
+      <w:r>
+        <w:rPr>
+          <w:rFonts w:ascii="Times New Roman" w:hAnsi="Times New Roman" w:cs="Times New Roman"/>
+          <w:sz w:val="28"/>
+          <w:szCs w:val="28"/>
+        </w:rPr>
+        <w:t>взаимодействие с пользователем</w:t>
+      </w:r>
+      <w:r>
+        <w:rPr>
+          <w:rFonts w:ascii="Times New Roman" w:hAnsi="Times New Roman" w:cs="Times New Roman"/>
+          <w:sz w:val="28"/>
+          <w:szCs w:val="28"/>
+        </w:rPr>
+        <w:t>.</w:t>
+      </w:r>
+    </w:p>
+    <w:p>
+      <w:pPr>
+        <w:spacing w:before="240" w:line="360" w:lineRule="auto"/>
+        <w:ind w:firstLine="709"/>
+        <w:jc w:val="both"/>
+        <w:rPr>
+          <w:rFonts w:ascii="Times New Roman" w:hAnsi="Times New Roman" w:cs="Times New Roman"/>
+          <w:sz w:val="28"/>
+          <w:szCs w:val="28"/>
+        </w:rPr>
+      </w:pPr>
+    </w:p>
+    <w:p>
+      <w:pPr>
+        <w:spacing w:before="240" w:line="360" w:lineRule="auto"/>
+        <w:ind w:firstLine="709"/>
+        <w:jc w:val="both"/>
+        <w:rPr>
+          <w:rFonts w:ascii="Times New Roman" w:hAnsi="Times New Roman" w:cs="Times New Roman"/>
+          <w:sz w:val="28"/>
+          <w:szCs w:val="28"/>
+        </w:rPr>
+      </w:pPr>
+    </w:p>
+    <w:p>
+      <w:pPr>
+        <w:spacing w:before="240" w:line="360" w:lineRule="auto"/>
+        <w:ind w:firstLine="709"/>
+        <w:jc w:val="both"/>
+        <w:rPr>
+          <w:rFonts w:ascii="Times New Roman" w:hAnsi="Times New Roman" w:cs="Times New Roman"/>
+          <w:sz w:val="28"/>
+          <w:szCs w:val="28"/>
+        </w:rPr>
+      </w:pPr>
+    </w:p>
+    <w:p>
+      <w:pPr>
+        <w:spacing w:before="240" w:line="360" w:lineRule="auto"/>
+        <w:ind w:firstLine="709"/>
+        <w:jc w:val="both"/>
+        <w:rPr>
+          <w:rFonts w:ascii="Times New Roman" w:hAnsi="Times New Roman" w:cs="Times New Roman"/>
+          <w:sz w:val="28"/>
+          <w:szCs w:val="28"/>
+        </w:rPr>
+      </w:pPr>
+    </w:p>
+    <w:p>
+      <w:pPr>
+        <w:spacing w:before="240" w:line="360" w:lineRule="auto"/>
+        <w:ind w:firstLine="709"/>
+        <w:jc w:val="both"/>
+        <w:rPr>
+          <w:rFonts w:ascii="Times New Roman" w:hAnsi="Times New Roman" w:cs="Times New Roman"/>
+          <w:sz w:val="28"/>
+          <w:szCs w:val="28"/>
+        </w:rPr>
+      </w:pPr>
+    </w:p>
+    <w:p>
+      <w:pPr>
+        <w:spacing w:before="240" w:line="360" w:lineRule="auto"/>
+        <w:ind w:firstLine="709"/>
+        <w:jc w:val="both"/>
+        <w:rPr>
+          <w:rFonts w:ascii="Times New Roman" w:hAnsi="Times New Roman" w:cs="Times New Roman"/>
+          <w:sz w:val="28"/>
+          <w:szCs w:val="28"/>
+        </w:rPr>
+      </w:pPr>
+    </w:p>
+    <w:p>
+      <w:pPr>
+        <w:spacing w:before="240" w:line="360" w:lineRule="auto"/>
+        <w:jc w:val="both"/>
+        <w:rPr>
+          <w:rFonts w:ascii="Times New Roman" w:hAnsi="Times New Roman" w:cs="Times New Roman"/>
+          <w:sz w:val="28"/>
+          <w:szCs w:val="28"/>
+        </w:rPr>
+      </w:pPr>
+      <w:r>
+        <w:rPr>
+          <w:rFonts w:ascii="Times New Roman" w:hAnsi="Times New Roman" w:cs="Times New Roman"/>
+          <w:sz w:val="28"/>
+          <w:szCs w:val="28"/>
+        </w:rPr>
+        <w:lastRenderedPageBreak/>
+        <w:t>Таблица 2 – Основные классы клиентской части</w:t>
+      </w:r>
+    </w:p>
+    <w:tbl>
+      <w:tblPr>
+        <w:tblStyle w:val="a8"/>
+        <w:tblW w:w="0" w:type="auto"/>
+        <w:tblLook w:val="04A0" w:firstRow="1" w:lastRow="0" w:firstColumn="1" w:lastColumn="0" w:noHBand="0" w:noVBand="1"/>
+      </w:tblPr>
+      <w:tblGrid>
+        <w:gridCol w:w="2830"/>
+        <w:gridCol w:w="7081"/>
+      </w:tblGrid>
+      <w:tr>
+        <w:tc>
+          <w:tcPr>
+            <w:tcW w:w="2830" w:type="dxa"/>
+          </w:tcPr>
+          <w:p>
+            <w:pPr>
+              <w:spacing w:before="240" w:line="360" w:lineRule="auto"/>
+              <w:jc w:val="both"/>
+              <w:rPr>
+                <w:rFonts w:ascii="Times New Roman" w:hAnsi="Times New Roman" w:cs="Times New Roman"/>
+                <w:sz w:val="28"/>
+                <w:szCs w:val="28"/>
+              </w:rPr>
+            </w:pPr>
+            <w:r>
+              <w:rPr>
+                <w:rFonts w:ascii="Times New Roman" w:hAnsi="Times New Roman" w:cs="Times New Roman"/>
+                <w:sz w:val="28"/>
+                <w:szCs w:val="28"/>
+              </w:rPr>
+              <w:t>Название</w:t>
+            </w:r>
+          </w:p>
+        </w:tc>
+        <w:tc>
+          <w:tcPr>
+            <w:tcW w:w="7081" w:type="dxa"/>
+          </w:tcPr>
+          <w:p>
+            <w:pPr>
+              <w:spacing w:before="240" w:line="360" w:lineRule="auto"/>
+              <w:jc w:val="both"/>
+              <w:rPr>
+                <w:rFonts w:ascii="Times New Roman" w:hAnsi="Times New Roman" w:cs="Times New Roman"/>
+                <w:sz w:val="28"/>
+                <w:szCs w:val="28"/>
+              </w:rPr>
+            </w:pPr>
+            <w:r>
+              <w:rPr>
+                <w:rFonts w:ascii="Times New Roman" w:hAnsi="Times New Roman" w:cs="Times New Roman"/>
+                <w:sz w:val="28"/>
+                <w:szCs w:val="28"/>
+              </w:rPr>
+              <w:t>Описание</w:t>
+            </w:r>
+          </w:p>
+        </w:tc>
+      </w:tr>
+      <w:tr>
+        <w:tc>
+          <w:tcPr>
+            <w:tcW w:w="2830" w:type="dxa"/>
+          </w:tcPr>
+          <w:p>
+            <w:pPr>
+              <w:spacing w:before="240" w:line="360" w:lineRule="auto"/>
+              <w:jc w:val="both"/>
+              <w:rPr>
+                <w:rFonts w:ascii="Times New Roman" w:hAnsi="Times New Roman" w:cs="Times New Roman"/>
+                <w:sz w:val="28"/>
+                <w:szCs w:val="28"/>
+                <w:lang w:val="en-US"/>
+              </w:rPr>
+            </w:pPr>
+            <w:r>
+              <w:rPr>
+                <w:rFonts w:ascii="Times New Roman" w:hAnsi="Times New Roman" w:cs="Times New Roman"/>
+                <w:sz w:val="28"/>
+                <w:szCs w:val="28"/>
+                <w:lang w:val="en-US"/>
+              </w:rPr>
+              <w:t>Board</w:t>
+            </w:r>
+          </w:p>
+        </w:tc>
+        <w:tc>
+          <w:tcPr>
+            <w:tcW w:w="7081" w:type="dxa"/>
+          </w:tcPr>
+          <w:p>
+            <w:pPr>
+              <w:spacing w:before="240" w:line="360" w:lineRule="auto"/>
+              <w:jc w:val="both"/>
+              <w:rPr>
+                <w:rFonts w:ascii="Times New Roman" w:hAnsi="Times New Roman" w:cs="Times New Roman"/>
+                <w:sz w:val="28"/>
+                <w:szCs w:val="28"/>
+              </w:rPr>
+            </w:pPr>
+            <w:r>
+              <w:rPr>
+                <w:rFonts w:ascii="Times New Roman" w:hAnsi="Times New Roman" w:cs="Times New Roman"/>
+                <w:sz w:val="28"/>
+                <w:szCs w:val="28"/>
+              </w:rPr>
+              <w:t>Отвечает за представление и логику доски на клиентской стороне. Включает в себя методы для получения данных с сервера, обновления доски и обработки операций перетаскивания задач.</w:t>
+            </w:r>
+          </w:p>
+        </w:tc>
+      </w:tr>
+      <w:tr>
+        <w:tc>
+          <w:tcPr>
+            <w:tcW w:w="2830" w:type="dxa"/>
+          </w:tcPr>
+          <w:p>
+            <w:pPr>
+              <w:spacing w:before="240" w:line="360" w:lineRule="auto"/>
+              <w:jc w:val="both"/>
+              <w:rPr>
+                <w:rFonts w:ascii="Times New Roman" w:hAnsi="Times New Roman" w:cs="Times New Roman"/>
+                <w:sz w:val="28"/>
+                <w:szCs w:val="28"/>
+                <w:lang w:val="en-US"/>
+              </w:rPr>
+            </w:pPr>
+            <w:r>
+              <w:rPr>
+                <w:rFonts w:ascii="Times New Roman" w:hAnsi="Times New Roman" w:cs="Times New Roman"/>
+                <w:sz w:val="28"/>
+                <w:szCs w:val="28"/>
+                <w:lang w:val="en-US"/>
+              </w:rPr>
+              <w:t>Task</w:t>
+            </w:r>
+          </w:p>
+        </w:tc>
+        <w:tc>
+          <w:tcPr>
+            <w:tcW w:w="7081" w:type="dxa"/>
+          </w:tcPr>
+          <w:p>
+            <w:pPr>
+              <w:spacing w:before="240" w:line="360" w:lineRule="auto"/>
+              <w:jc w:val="both"/>
+              <w:rPr>
+                <w:rFonts w:ascii="Times New Roman" w:hAnsi="Times New Roman" w:cs="Times New Roman"/>
+                <w:sz w:val="28"/>
+                <w:szCs w:val="28"/>
+              </w:rPr>
+            </w:pPr>
+            <w:r>
+              <w:rPr>
+                <w:rFonts w:ascii="Times New Roman" w:hAnsi="Times New Roman" w:cs="Times New Roman"/>
+                <w:sz w:val="28"/>
+                <w:szCs w:val="28"/>
+              </w:rPr>
+              <w:t>Отвечает за представление отдельной задачи в модальном окне.</w:t>
+            </w:r>
+          </w:p>
+        </w:tc>
+      </w:tr>
+      <w:tr>
+        <w:tc>
+          <w:tcPr>
+            <w:tcW w:w="2830" w:type="dxa"/>
+          </w:tcPr>
+          <w:p>
+            <w:pPr>
+              <w:spacing w:before="240" w:line="360" w:lineRule="auto"/>
+              <w:jc w:val="both"/>
+              <w:rPr>
+                <w:rFonts w:ascii="Times New Roman" w:hAnsi="Times New Roman" w:cs="Times New Roman"/>
+                <w:sz w:val="28"/>
+                <w:szCs w:val="28"/>
+                <w:lang w:val="en-US"/>
+              </w:rPr>
+            </w:pPr>
+            <w:r>
+              <w:rPr>
+                <w:rFonts w:ascii="Times New Roman" w:hAnsi="Times New Roman" w:cs="Times New Roman"/>
+                <w:sz w:val="28"/>
+                <w:szCs w:val="28"/>
+                <w:lang w:val="en-US"/>
+              </w:rPr>
+              <w:t>Type</w:t>
+            </w:r>
+          </w:p>
+        </w:tc>
+        <w:tc>
+          <w:tcPr>
+            <w:tcW w:w="7081" w:type="dxa"/>
+          </w:tcPr>
+          <w:p>
+            <w:pPr>
+              <w:spacing w:before="240" w:line="360" w:lineRule="auto"/>
+              <w:jc w:val="both"/>
+              <w:rPr>
+                <w:rFonts w:ascii="Times New Roman" w:hAnsi="Times New Roman" w:cs="Times New Roman"/>
+                <w:sz w:val="28"/>
+                <w:szCs w:val="28"/>
+              </w:rPr>
+            </w:pPr>
+            <w:r>
+              <w:rPr>
+                <w:rFonts w:ascii="Times New Roman" w:hAnsi="Times New Roman" w:cs="Times New Roman"/>
+                <w:sz w:val="28"/>
+                <w:szCs w:val="28"/>
+              </w:rPr>
+              <w:t>Отвечает за представление типа задач. Включает в себя методы сохранения и удаления типа.</w:t>
+            </w:r>
+          </w:p>
+        </w:tc>
+      </w:tr>
+      <w:tr>
+        <w:tc>
+          <w:tcPr>
+            <w:tcW w:w="2830" w:type="dxa"/>
+          </w:tcPr>
+          <w:p>
+            <w:pPr>
+              <w:spacing w:before="240" w:line="360" w:lineRule="auto"/>
+              <w:jc w:val="both"/>
+              <w:rPr>
+                <w:rFonts w:ascii="Times New Roman" w:hAnsi="Times New Roman" w:cs="Times New Roman"/>
+                <w:sz w:val="28"/>
+                <w:szCs w:val="28"/>
+                <w:lang w:val="en-US"/>
+              </w:rPr>
+            </w:pPr>
+            <w:proofErr w:type="spellStart"/>
+            <w:r>
+              <w:rPr>
+                <w:rFonts w:ascii="Times New Roman" w:hAnsi="Times New Roman" w:cs="Times New Roman"/>
+                <w:sz w:val="28"/>
+                <w:szCs w:val="28"/>
+                <w:lang w:val="en-US"/>
+              </w:rPr>
+              <w:t>CreateBoardModal</w:t>
+            </w:r>
+            <w:proofErr w:type="spellEnd"/>
+            <w:r>
+              <w:rPr>
+                <w:rFonts w:ascii="Times New Roman" w:hAnsi="Times New Roman" w:cs="Times New Roman"/>
+                <w:sz w:val="28"/>
+                <w:szCs w:val="28"/>
+                <w:lang w:val="en-US"/>
+              </w:rPr>
+              <w:t xml:space="preserve">, </w:t>
+            </w:r>
+            <w:proofErr w:type="spellStart"/>
+            <w:r>
+              <w:rPr>
+                <w:rFonts w:ascii="Times New Roman" w:hAnsi="Times New Roman" w:cs="Times New Roman"/>
+                <w:sz w:val="28"/>
+                <w:szCs w:val="28"/>
+                <w:lang w:val="en-US"/>
+              </w:rPr>
+              <w:t>CreateTaskModal</w:t>
+            </w:r>
+            <w:proofErr w:type="spellEnd"/>
+            <w:r>
+              <w:rPr>
+                <w:rFonts w:ascii="Times New Roman" w:hAnsi="Times New Roman" w:cs="Times New Roman"/>
+                <w:sz w:val="28"/>
+                <w:szCs w:val="28"/>
+                <w:lang w:val="en-US"/>
+              </w:rPr>
+              <w:t>, CreateTypeModal</w:t>
+            </w:r>
+          </w:p>
+        </w:tc>
+        <w:tc>
+          <w:tcPr>
+            <w:tcW w:w="7081" w:type="dxa"/>
+          </w:tcPr>
+          <w:p>
+            <w:pPr>
+              <w:spacing w:before="240" w:line="360" w:lineRule="auto"/>
+              <w:jc w:val="both"/>
+              <w:rPr>
+                <w:rFonts w:ascii="Times New Roman" w:hAnsi="Times New Roman" w:cs="Times New Roman"/>
+                <w:sz w:val="28"/>
+                <w:szCs w:val="28"/>
+                <w:lang w:val="en-US"/>
+              </w:rPr>
+            </w:pPr>
+            <w:r>
+              <w:rPr>
+                <w:rFonts w:ascii="Times New Roman" w:hAnsi="Times New Roman" w:cs="Times New Roman"/>
+                <w:sz w:val="28"/>
+                <w:szCs w:val="28"/>
+              </w:rPr>
+              <w:t>Предназначены для создания доски, задачи и типа в виде модального окна. Предоставляют пользователю форму для ввода данных и обрабатывают отправку данных на сервер.</w:t>
+            </w:r>
+          </w:p>
+        </w:tc>
+      </w:tr>
+      <w:tr>
+        <w:tc>
+          <w:tcPr>
+            <w:tcW w:w="2830" w:type="dxa"/>
+          </w:tcPr>
+          <w:p>
+            <w:pPr>
+              <w:spacing w:before="240" w:line="360" w:lineRule="auto"/>
+              <w:jc w:val="both"/>
+              <w:rPr>
+                <w:rFonts w:ascii="Times New Roman" w:hAnsi="Times New Roman" w:cs="Times New Roman"/>
+                <w:sz w:val="28"/>
+                <w:szCs w:val="28"/>
+                <w:lang w:val="en-US"/>
+              </w:rPr>
+            </w:pPr>
+            <w:proofErr w:type="spellStart"/>
+            <w:r>
+              <w:rPr>
+                <w:rFonts w:ascii="Times New Roman" w:hAnsi="Times New Roman" w:cs="Times New Roman"/>
+                <w:sz w:val="28"/>
+                <w:szCs w:val="28"/>
+                <w:lang w:val="en-US"/>
+              </w:rPr>
+              <w:t>Axios_helper</w:t>
+            </w:r>
+            <w:proofErr w:type="spellEnd"/>
+          </w:p>
+        </w:tc>
+        <w:tc>
+          <w:tcPr>
+            <w:tcW w:w="7081" w:type="dxa"/>
+          </w:tcPr>
+          <w:p>
+            <w:pPr>
+              <w:spacing w:before="240" w:line="360" w:lineRule="auto"/>
+              <w:jc w:val="both"/>
+              <w:rPr>
+                <w:rFonts w:ascii="Times New Roman" w:hAnsi="Times New Roman" w:cs="Times New Roman"/>
+                <w:sz w:val="28"/>
+                <w:szCs w:val="28"/>
+              </w:rPr>
+            </w:pPr>
+            <w:r>
+              <w:rPr>
+                <w:rFonts w:ascii="Times New Roman" w:hAnsi="Times New Roman" w:cs="Times New Roman"/>
+                <w:sz w:val="28"/>
+                <w:szCs w:val="28"/>
+              </w:rPr>
+              <w:t xml:space="preserve">Представляет собой документ для выполнения </w:t>
+            </w:r>
+            <w:r>
+              <w:rPr>
+                <w:rFonts w:ascii="Times New Roman" w:hAnsi="Times New Roman" w:cs="Times New Roman"/>
+                <w:sz w:val="28"/>
+                <w:szCs w:val="28"/>
+                <w:lang w:val="en-US"/>
+              </w:rPr>
+              <w:t>HTTP</w:t>
+            </w:r>
+            <w:r>
+              <w:rPr>
+                <w:rFonts w:ascii="Times New Roman" w:hAnsi="Times New Roman" w:cs="Times New Roman"/>
+                <w:sz w:val="28"/>
+                <w:szCs w:val="28"/>
+              </w:rPr>
+              <w:t>-</w:t>
+            </w:r>
+            <w:r>
+              <w:rPr>
+                <w:rFonts w:ascii="Times New Roman" w:hAnsi="Times New Roman" w:cs="Times New Roman"/>
+                <w:sz w:val="28"/>
+                <w:szCs w:val="28"/>
+              </w:rPr>
+              <w:t xml:space="preserve">запросов на сервер с использованием библиотеки </w:t>
+            </w:r>
+            <w:r>
+              <w:rPr>
+                <w:rFonts w:ascii="Times New Roman" w:hAnsi="Times New Roman" w:cs="Times New Roman"/>
+                <w:sz w:val="28"/>
+                <w:szCs w:val="28"/>
+                <w:lang w:val="en-US"/>
+              </w:rPr>
+              <w:t>axios</w:t>
+            </w:r>
+            <w:r>
+              <w:rPr>
+                <w:rFonts w:ascii="Times New Roman" w:hAnsi="Times New Roman" w:cs="Times New Roman"/>
+                <w:sz w:val="28"/>
+                <w:szCs w:val="28"/>
+              </w:rPr>
+              <w:t>.</w:t>
+            </w:r>
+          </w:p>
+        </w:tc>
+      </w:tr>
+    </w:tbl>
+    <w:p/>
+    <w:p>
+      <w:pPr>
+        <w:pStyle w:val="a3"/>
+        <w:numPr>
+          <w:ilvl w:val="1"/>
+          <w:numId w:val="13"/>
+        </w:numPr>
+        <w:spacing w:before="240" w:line="360" w:lineRule="auto"/>
+        <w:jc w:val="both"/>
+        <w:rPr>
+          <w:rFonts w:ascii="Times New Roman" w:hAnsi="Times New Roman" w:cs="Times New Roman"/>
+          <w:b/>
+          <w:sz w:val="28"/>
+          <w:szCs w:val="28"/>
+        </w:rPr>
+      </w:pPr>
+      <w:r>
+        <w:rPr>
+          <w:rFonts w:ascii="Times New Roman" w:hAnsi="Times New Roman" w:cs="Times New Roman"/>
+          <w:b/>
+          <w:sz w:val="28"/>
+          <w:szCs w:val="28"/>
+        </w:rPr>
+        <w:t>Диаграмма состояний</w:t>
+      </w:r>
+    </w:p>
+    <w:p>
+      <w:pPr>
+        <w:spacing w:before="240" w:line="360" w:lineRule="auto"/>
+        <w:ind w:firstLine="709"/>
+        <w:jc w:val="both"/>
+        <w:rPr>
+          <w:rFonts w:ascii="Times New Roman" w:hAnsi="Times New Roman" w:cs="Times New Roman"/>
+          <w:sz w:val="28"/>
+          <w:szCs w:val="28"/>
+        </w:rPr>
+      </w:pPr>
+      <w:r>
+        <w:rPr>
+          <w:rFonts w:ascii="Times New Roman" w:hAnsi="Times New Roman" w:cs="Times New Roman"/>
+          <w:sz w:val="28"/>
+          <w:szCs w:val="28"/>
+        </w:rPr>
+        <w:t xml:space="preserve">Диаграмма </w:t>
+      </w:r>
+      <w:r>
+        <w:rPr>
+          <w:rFonts w:ascii="Times New Roman" w:hAnsi="Times New Roman" w:cs="Times New Roman"/>
+          <w:sz w:val="28"/>
+          <w:szCs w:val="28"/>
+        </w:rPr>
+        <w:t>состояний предназначена для отображения жизненного цикла объекта. Представлена на рисунке 10.</w:t>
+      </w:r>
+    </w:p>
+    <w:p>
+      <w:pPr>
+        <w:spacing w:before="240" w:line="360" w:lineRule="auto"/>
+        <w:ind w:firstLine="709"/>
+        <w:jc w:val="both"/>
+        <w:rPr>
+          <w:rFonts w:ascii="Times New Roman" w:hAnsi="Times New Roman" w:cs="Times New Roman"/>
+          <w:sz w:val="28"/>
+          <w:szCs w:val="28"/>
+        </w:rPr>
+      </w:pPr>
+    </w:p>
+    <w:p>
+      <w:pPr>
+        <w:spacing w:before="240" w:line="360" w:lineRule="auto"/>
+        <w:ind w:firstLine="709"/>
+        <w:jc w:val="both"/>
+        <w:rPr>
+          <w:rFonts w:ascii="Times New Roman" w:hAnsi="Times New Roman" w:cs="Times New Roman"/>
+          <w:sz w:val="28"/>
+          <w:szCs w:val="28"/>
+        </w:rPr>
+      </w:pPr>
+    </w:p>
+    <w:p>
+      <w:pPr>
+        <w:spacing w:before="240" w:line="360" w:lineRule="auto"/>
+        <w:ind w:firstLine="709"/>
+        <w:jc w:val="both"/>
+        <w:rPr>
+          <w:rFonts w:ascii="Times New Roman" w:hAnsi="Times New Roman" w:cs="Times New Roman"/>
+          <w:sz w:val="28"/>
+          <w:szCs w:val="28"/>
+        </w:rPr>
+      </w:pPr>
+    </w:p>
+    <w:p>
+      <w:pPr>
+        <w:keepNext/>
+        <w:spacing w:before="240" w:line="360" w:lineRule="auto"/>
+        <w:jc w:val="both"/>
+      </w:pPr>
+      <w:r>
+        <w:rPr>
+          <w:rFonts w:ascii="Times New Roman" w:hAnsi="Times New Roman" w:cs="Times New Roman"/>
+          <w:sz w:val="28"/>
+          <w:szCs w:val="28"/>
+        </w:rPr>
+        <w:lastRenderedPageBreak/>
+        <w:drawing>
+          <wp:inline distT="0" distB="0" distL="0" distR="0" wp14:anchorId="10BC1CAC" wp14:editId="05E59AC3">
+            <wp:extent cx="6299835" cy="6089015"/>
+            <wp:effectExtent l="0" t="0" r="5715" b="6985"/>
+            <wp:docPr id="11" name="Рисунок 11"/>
+            <wp:cNvGraphicFramePr>
+              <a:graphicFrameLocks xmlns:a="http://schemas.openxmlformats.org/drawingml/2006/main" noChangeAspect="1"/>
+            </wp:cNvGraphicFramePr>
+            <a:graphic xmlns:a="http://schemas.openxmlformats.org/drawingml/2006/main">
+              <a:graphicData uri="http://schemas.openxmlformats.org/drawingml/2006/picture">
+                <pic:pic xmlns:pic="http://schemas.openxmlformats.org/drawingml/2006/picture">
+                  <pic:nvPicPr>
+                    <pic:cNvPr id="1" name=""/>
+                    <pic:cNvPicPr/>
+                  </pic:nvPicPr>
+                  <pic:blipFill>
+                    <a:blip r:embed="rId17">
+                      <a:extLst>
+                        <a:ext uri="{28A0092B-C50C-407E-A947-70E740481C1C}">
+                          <a14:useLocalDpi xmlns:a14="http://schemas.microsoft.com/office/drawing/2010/main" val="0"/>
+                        </a:ext>
+                      </a:extLst>
+                    </a:blip>
+                    <a:stretch>
+                      <a:fillRect/>
+                    </a:stretch>
+                  </pic:blipFill>
+                  <pic:spPr>
+                    <a:xfrm>
+                      <a:off x="0" y="0"/>
+                      <a:ext cx="6299835" cy="6089015"/>
+                    </a:xfrm>
+                    <a:prstGeom prst="rect">
+                      <a:avLst/>
+                    </a:prstGeom>
+                  </pic:spPr>
+                </pic:pic>
+              </a:graphicData>
+            </a:graphic>
+          </wp:inline>
+        </w:drawing>
+      </w:r>
+    </w:p>
+    <w:p>
+      <w:pPr>
+        <w:pStyle w:val="af3"/>
+        <w:jc w:val="center"/>
+        <w:rPr>
+          <w:rFonts w:ascii="Times New Roman" w:hAnsi="Times New Roman" w:cs="Times New Roman"/>
+          <w:i w:val="0"/>
+          <w:color w:val="auto"/>
+          <w:sz w:val="28"/>
+          <w:szCs w:val="28"/>
+        </w:rPr>
+      </w:pPr>
+      <w:r>
+        <w:rPr>
+          <w:rFonts w:ascii="Times New Roman" w:hAnsi="Times New Roman" w:cs="Times New Roman"/>
+          <w:i w:val="0"/>
+          <w:color w:val="auto"/>
+          <w:sz w:val="28"/>
+          <w:szCs w:val="28"/>
+        </w:rPr>
+        <w:t>Рисунок 10 – Диаграмма состояний</w:t>
+      </w:r>
+    </w:p>
+    <w:p>
+      <w:pPr>
+        <w:ind w:firstLine="709"/>
+        <w:rPr>
+          <w:rFonts w:ascii="Times New Roman" w:hAnsi="Times New Roman" w:cs="Times New Roman"/>
+          <w:sz w:val="28"/>
+          <w:szCs w:val="28"/>
+        </w:rPr>
+      </w:pPr>
+      <w:r>
+        <w:rPr>
+          <w:rFonts w:ascii="Times New Roman" w:hAnsi="Times New Roman" w:cs="Times New Roman"/>
+          <w:sz w:val="28"/>
+          <w:szCs w:val="28"/>
+        </w:rPr>
+        <w:t>Данная диаграмма описывает различные состояния</w:t>
+      </w:r>
+      <w:r>
+        <w:rPr>
+          <w:rFonts w:ascii="Times New Roman" w:hAnsi="Times New Roman" w:cs="Times New Roman"/>
+          <w:sz w:val="28"/>
+          <w:szCs w:val="28"/>
+        </w:rPr>
+        <w:t>:</w:t>
+      </w:r>
+    </w:p>
+    <w:p>
+      <w:pPr>
+        <w:ind w:firstLine="709"/>
+        <w:rPr>
+          <w:rFonts w:ascii="Times New Roman" w:hAnsi="Times New Roman" w:cs="Times New Roman"/>
+          <w:sz w:val="28"/>
+          <w:szCs w:val="28"/>
+        </w:rPr>
+      </w:pPr>
+      <w:r>
+        <w:rPr>
+          <w:rFonts w:ascii="Times New Roman" w:hAnsi="Times New Roman" w:cs="Times New Roman"/>
+          <w:sz w:val="28"/>
+          <w:szCs w:val="28"/>
+        </w:rPr>
+        <w:t>– «Вход в систему»: Пользователь находится в состоянии входа в систему, где вводит свои данные</w:t>
+      </w:r>
+      <w:proofErr w:type="gramStart"/>
+      <w:r>
+        <w:rPr>
+          <w:rFonts w:ascii="Times New Roman" w:hAnsi="Times New Roman" w:cs="Times New Roman"/>
+          <w:sz w:val="28"/>
+          <w:szCs w:val="28"/>
+        </w:rPr>
+        <w:t xml:space="preserve">. </w:t>
+      </w:r>
+      <w:proofErr w:type="gramEnd"/>
+      <w:r>
+        <w:rPr>
+          <w:rFonts w:ascii="Times New Roman" w:hAnsi="Times New Roman" w:cs="Times New Roman"/>
+          <w:sz w:val="28"/>
+          <w:szCs w:val="28"/>
+        </w:rPr>
+        <w:t>Пользователь может отменить вход, либо сделать ошибку в введенных данных;</w:t>
+      </w:r>
+    </w:p>
+    <w:p>
+      <w:pPr>
+        <w:ind w:firstLine="709"/>
+        <w:rPr>
+          <w:rFonts w:ascii="Times New Roman" w:hAnsi="Times New Roman" w:cs="Times New Roman"/>
+          <w:sz w:val="28"/>
+          <w:szCs w:val="28"/>
+        </w:rPr>
+      </w:pPr>
+      <w:r>
+        <w:rPr>
+          <w:rFonts w:ascii="Times New Roman" w:hAnsi="Times New Roman" w:cs="Times New Roman"/>
+          <w:sz w:val="28"/>
+          <w:szCs w:val="28"/>
+        </w:rPr>
+        <w:t xml:space="preserve">– «Регистрация»: </w:t>
+      </w:r>
+      <w:r>
+        <w:rPr>
+          <w:rFonts w:ascii="Times New Roman" w:hAnsi="Times New Roman" w:cs="Times New Roman"/>
+          <w:sz w:val="28"/>
+          <w:szCs w:val="28"/>
+        </w:rPr>
+        <w:t>Если пользователь не имеет учетной записи, он переходит в состояние регистрации, где вводит необходимую информацию дл</w:t>
+      </w:r>
+      <w:r>
+        <w:rPr>
+          <w:rFonts w:ascii="Times New Roman" w:hAnsi="Times New Roman" w:cs="Times New Roman"/>
+          <w:sz w:val="28"/>
+          <w:szCs w:val="28"/>
+        </w:rPr>
+        <w:t>я создания новой учетной записи;</w:t>
+      </w:r>
+    </w:p>
+    <w:p>
+      <w:pPr>
+        <w:ind w:firstLine="709"/>
+        <w:rPr>
+          <w:rFonts w:ascii="Times New Roman" w:hAnsi="Times New Roman" w:cs="Times New Roman"/>
+          <w:sz w:val="28"/>
+          <w:szCs w:val="28"/>
+        </w:rPr>
+      </w:pPr>
+      <w:r>
+        <w:rPr>
+          <w:rFonts w:ascii="Times New Roman" w:hAnsi="Times New Roman" w:cs="Times New Roman"/>
+          <w:sz w:val="28"/>
+          <w:szCs w:val="28"/>
+        </w:rPr>
+        <w:lastRenderedPageBreak/>
+        <w:t xml:space="preserve">– «Создание доски»: </w:t>
+      </w:r>
+      <w:r>
+        <w:rPr>
+          <w:rFonts w:ascii="Times New Roman" w:hAnsi="Times New Roman" w:cs="Times New Roman"/>
+          <w:sz w:val="28"/>
+          <w:szCs w:val="28"/>
+        </w:rPr>
+        <w:t xml:space="preserve">После успешного входа в систему или регистрации пользователь переходит в состояние создания новой доски, где указывает </w:t>
+      </w:r>
+      <w:r>
+        <w:rPr>
+          <w:rFonts w:ascii="Times New Roman" w:hAnsi="Times New Roman" w:cs="Times New Roman"/>
+          <w:sz w:val="28"/>
+          <w:szCs w:val="28"/>
+        </w:rPr>
+        <w:t>название и описание для новой доски;</w:t>
+      </w:r>
+    </w:p>
+    <w:p>
+      <w:pPr>
+        <w:ind w:firstLine="709"/>
+        <w:rPr>
+          <w:rFonts w:ascii="Times New Roman" w:hAnsi="Times New Roman" w:cs="Times New Roman"/>
+          <w:sz w:val="28"/>
+          <w:szCs w:val="28"/>
+        </w:rPr>
+      </w:pPr>
+      <w:r>
+        <w:rPr>
+          <w:rFonts w:ascii="Times New Roman" w:hAnsi="Times New Roman" w:cs="Times New Roman"/>
+          <w:sz w:val="28"/>
+          <w:szCs w:val="28"/>
+        </w:rPr>
+        <w:t>– «Выбор типа задач»: После успешного создания доски п</w:t>
+      </w:r>
+      <w:r>
+        <w:rPr>
+          <w:rFonts w:ascii="Times New Roman" w:hAnsi="Times New Roman" w:cs="Times New Roman"/>
+          <w:sz w:val="28"/>
+          <w:szCs w:val="28"/>
+        </w:rPr>
+        <w:t>ользователь выбирает тип задачи</w:t>
+      </w:r>
+      <w:r>
+        <w:rPr>
+          <w:rFonts w:ascii="Times New Roman" w:hAnsi="Times New Roman" w:cs="Times New Roman"/>
+          <w:sz w:val="28"/>
+          <w:szCs w:val="28"/>
+        </w:rPr>
+        <w:t xml:space="preserve">. </w:t>
+      </w:r>
+      <w:r>
+        <w:rPr>
+          <w:rFonts w:ascii="Times New Roman" w:hAnsi="Times New Roman" w:cs="Times New Roman"/>
+          <w:sz w:val="28"/>
+          <w:szCs w:val="28"/>
+        </w:rPr>
+        <w:t>Пользоват</w:t>
+      </w:r>
+      <w:r>
+        <w:rPr>
+          <w:rFonts w:ascii="Times New Roman" w:hAnsi="Times New Roman" w:cs="Times New Roman"/>
+          <w:sz w:val="28"/>
+          <w:szCs w:val="28"/>
+        </w:rPr>
+        <w:t>ель может отменить это действие;</w:t>
+      </w:r>
+    </w:p>
+    <w:p>
+      <w:pPr>
+        <w:ind w:firstLine="709"/>
+        <w:rPr>
+          <w:rFonts w:ascii="Times New Roman" w:hAnsi="Times New Roman" w:cs="Times New Roman"/>
+          <w:sz w:val="28"/>
+          <w:szCs w:val="28"/>
+        </w:rPr>
+      </w:pPr>
+      <w:r>
+        <w:rPr>
+          <w:rFonts w:ascii="Times New Roman" w:hAnsi="Times New Roman" w:cs="Times New Roman"/>
+          <w:sz w:val="28"/>
+          <w:szCs w:val="28"/>
+        </w:rPr>
+        <w:t xml:space="preserve">– «Создание задачи»: </w:t>
+      </w:r>
+      <w:r>
+        <w:rPr>
+          <w:rFonts w:ascii="Times New Roman" w:hAnsi="Times New Roman" w:cs="Times New Roman"/>
+          <w:sz w:val="28"/>
+          <w:szCs w:val="28"/>
+        </w:rPr>
+        <w:t xml:space="preserve">После выбора типа задачи пользователь переходит в состояние создания новой задачи на выбранной доске. Он вводит </w:t>
+      </w:r>
+      <w:r>
+        <w:rPr>
+          <w:rFonts w:ascii="Times New Roman" w:hAnsi="Times New Roman" w:cs="Times New Roman"/>
+          <w:sz w:val="28"/>
+          <w:szCs w:val="28"/>
+        </w:rPr>
+        <w:t>название</w:t>
+      </w:r>
+      <w:r>
+        <w:rPr>
+          <w:rFonts w:ascii="Times New Roman" w:hAnsi="Times New Roman" w:cs="Times New Roman"/>
+          <w:sz w:val="28"/>
+          <w:szCs w:val="28"/>
+        </w:rPr>
+        <w:t xml:space="preserve">, описание и </w:t>
+      </w:r>
+      <w:proofErr w:type="spellStart"/>
+      <w:r>
+        <w:rPr>
+          <w:rFonts w:ascii="Times New Roman" w:hAnsi="Times New Roman" w:cs="Times New Roman"/>
+          <w:sz w:val="28"/>
+          <w:szCs w:val="28"/>
+        </w:rPr>
+        <w:t>дедлайн</w:t>
+      </w:r>
+      <w:proofErr w:type="spellEnd"/>
+      <w:r>
+        <w:rPr>
+          <w:rFonts w:ascii="Times New Roman" w:hAnsi="Times New Roman" w:cs="Times New Roman"/>
+          <w:sz w:val="28"/>
+          <w:szCs w:val="28"/>
+        </w:rPr>
+        <w:t xml:space="preserve"> </w:t>
+      </w:r>
+      <w:r>
+        <w:rPr>
+          <w:rFonts w:ascii="Times New Roman" w:hAnsi="Times New Roman" w:cs="Times New Roman"/>
+          <w:sz w:val="28"/>
+          <w:szCs w:val="28"/>
+        </w:rPr>
+        <w:t>задачи.</w:t>
+      </w:r>
+      <w:r>
+        <w:rPr>
+          <w:rFonts w:ascii="Times New Roman" w:hAnsi="Times New Roman" w:cs="Times New Roman"/>
+          <w:sz w:val="28"/>
+          <w:szCs w:val="28"/>
+        </w:rPr>
+        <w:t xml:space="preserve"> Пользователь может отменить это действие;</w:t>
+      </w:r>
+    </w:p>
+    <w:p>
+      <w:pPr>
+        <w:ind w:firstLine="709"/>
+        <w:rPr>
+          <w:rFonts w:ascii="Times New Roman" w:hAnsi="Times New Roman" w:cs="Times New Roman"/>
+          <w:sz w:val="28"/>
+          <w:szCs w:val="28"/>
+        </w:rPr>
+      </w:pPr>
+      <w:r>
+        <w:rPr>
+          <w:rFonts w:ascii="Times New Roman" w:hAnsi="Times New Roman" w:cs="Times New Roman"/>
+          <w:sz w:val="28"/>
+          <w:szCs w:val="28"/>
+        </w:rPr>
+        <w:t xml:space="preserve">– «Просмотр задач»: </w:t>
+      </w:r>
+      <w:r>
+        <w:rPr>
+          <w:rFonts w:ascii="Times New Roman" w:hAnsi="Times New Roman" w:cs="Times New Roman"/>
+          <w:sz w:val="28"/>
+          <w:szCs w:val="28"/>
+        </w:rPr>
+        <w:t>Пользователь просматривает задачи на доске, отображенные в системе.</w:t>
+      </w:r>
+    </w:p>
+    <w:p>
+      <w:pPr>
+        <w:pStyle w:val="a3"/>
+        <w:numPr>
+          <w:ilvl w:val="1"/>
+          <w:numId w:val="13"/>
+        </w:numPr>
+        <w:spacing w:before="240" w:line="360" w:lineRule="auto"/>
+        <w:jc w:val="both"/>
+        <w:rPr>
+          <w:rFonts w:ascii="Times New Roman" w:hAnsi="Times New Roman" w:cs="Times New Roman"/>
+          <w:b/>
+          <w:sz w:val="28"/>
+          <w:szCs w:val="28"/>
+        </w:rPr>
+      </w:pPr>
+      <w:r>
+        <w:rPr>
+          <w:rFonts w:ascii="Times New Roman" w:hAnsi="Times New Roman" w:cs="Times New Roman"/>
+          <w:b/>
+          <w:sz w:val="28"/>
+          <w:szCs w:val="28"/>
+        </w:rPr>
+        <w:t>Диаграмма последовательности</w:t>
+      </w:r>
+    </w:p>
+    <w:p>
+      <w:pPr>
+        <w:spacing w:before="240" w:line="360" w:lineRule="auto"/>
+        <w:jc w:val="both"/>
+        <w:rPr>
+          <w:rFonts w:ascii="Times New Roman" w:hAnsi="Times New Roman" w:cs="Times New Roman"/>
+          <w:b/>
+          <w:sz w:val="28"/>
+          <w:szCs w:val="28"/>
+        </w:rPr>
+      </w:pPr>
+      <w:bookmarkStart w:id="0" w:name="_GoBack"/>
+      <w:bookmarkEnd w:id="0"/>
+    </w:p>
+    <w:p>
+      <w:pPr>
+        <w:spacing w:before="240" w:line="360" w:lineRule="auto"/>
+        <w:ind w:firstLine="709"/>
+        <w:jc w:val="both"/>
+        <w:rPr>
+          <w:rFonts w:ascii="Times New Roman" w:hAnsi="Times New Roman" w:cs="Times New Roman"/>
+          <w:sz w:val="28"/>
+          <w:szCs w:val="28"/>
+        </w:rPr>
+      </w:pPr>
       <w:r>
         <w:rPr>
           <w:rFonts w:ascii="Times New Roman" w:hAnsi="Times New Roman" w:cs="Times New Roman"/>
@@ -6750,7 +9113,7 @@
       </w:pPr>
     </w:p>
     <w:sectPr>
-      <w:footerReference w:type="default" r:id="rId15"/>
+      <w:footerReference w:type="default" r:id="rId18"/>
       <w:pgSz w:w="11906" w:h="16838"/>
       <w:pgMar w:top="1134" w:right="851" w:bottom="1134" w:left="1134" w:header="709" w:footer="709" w:gutter="0"/>
       <w:pgNumType w:start="1"/>
@@ -6763,7 +9126,7 @@
 </file>
 
 <file path=word/endnotes.xml><?xml version="1.0" encoding="utf-8"?>
-<w:endnotes xmlns:wpc="http://schemas.microsoft.com/office/word/2010/wordprocessingCanvas" xmlns:cx="http://schemas.microsoft.com/office/drawing/2014/chartex" xmlns:cx1="http://schemas.microsoft.com/office/drawing/2015/9/8/chartex" xmlns:cx2="http://schemas.microsoft.com/office/drawing/2015/10/21/chartex" xmlns:cx3="http://schemas.microsoft.com/office/drawing/2016/5/9/chartex" xmlns:cx4="http://schemas.microsoft.com/office/drawing/2016/5/10/chartex" xmlns:cx5="http://schemas.microsoft.com/office/drawing/2016/5/11/chartex" xmlns:cx6="http://schemas.microsoft.com/office/drawing/2016/5/12/chartex" xmlns:cx7="http://schemas.microsoft.com/office/drawing/2016/5/13/chartex" xmlns:cx8="http://schemas.microsoft.com/office/drawing/2016/5/14/chartex" xmlns:mc="http://schemas.openxmlformats.org/markup-compatibility/2006" xmlns:aink="http://schemas.microsoft.com/office/drawing/2016/ink" xmlns:am3d="http://schemas.microsoft.com/office/drawing/2017/model3d" xmlns:o="urn:schemas-microsoft-com:office:office" xmlns:r="http://schemas.openxmlformats.org/officeDocument/2006/relationships" xmlns:m="http://schemas.openxmlformats.org/officeDocument/2006/math" xmlns:v="urn:schemas-microsoft-com:vml" xmlns:wp14="http://schemas.microsoft.com/office/word/2010/wordprocessingDrawing" xmlns:wp="http://schemas.openxmlformats.org/drawingml/2006/wordprocessingDrawing" xmlns:w10="urn:schemas-microsoft-com:office:word" xmlns:w="http://schemas.openxmlformats.org/wordprocessingml/2006/main" xmlns:w14="http://schemas.microsoft.com/office/word/2010/wordml" xmlns:w15="http://schemas.microsoft.com/office/word/2012/wordml" xmlns:w16cex="http://schemas.microsoft.com/office/word/2018/wordml/cex" xmlns:w16cid="http://schemas.microsoft.com/office/word/2016/wordml/cid" xmlns:w16="http://schemas.microsoft.com/office/word/2018/wordml" xmlns:w16sdtdh="http://schemas.microsoft.com/office/word/2020/wordml/sdtdatahash" xmlns:w16se="http://schemas.microsoft.com/office/word/2015/wordml/symex" xmlns:wpg="http://schemas.microsoft.com/office/word/2010/wordprocessingGroup" xmlns:wpi="http://schemas.microsoft.com/office/word/2010/wordprocessingInk" xmlns:wne="http://schemas.microsoft.com/office/word/2006/wordml" xmlns:wps="http://schemas.microsoft.com/office/word/2010/wordprocessingShape" mc:Ignorable="w14 w15 w16se w16cid w16 w16cex w16sdtdh wp14">
+<w:endnotes xmlns:wpc="http://schemas.microsoft.com/office/word/2010/wordprocessingCanvas" xmlns:cx="http://schemas.microsoft.com/office/drawing/2014/chartex" xmlns:mc="http://schemas.openxmlformats.org/markup-compatibility/2006" xmlns:o="urn:schemas-microsoft-com:office:office" xmlns:r="http://schemas.openxmlformats.org/officeDocument/2006/relationships" xmlns:m="http://schemas.openxmlformats.org/officeDocument/2006/math" xmlns:v="urn:schemas-microsoft-com:vml" xmlns:wp14="http://schemas.microsoft.com/office/word/2010/wordprocessingDrawing" xmlns:wp="http://schemas.openxmlformats.org/drawingml/2006/wordprocessingDrawing" xmlns:w10="urn:schemas-microsoft-com:office:word" xmlns:w="http://schemas.openxmlformats.org/wordprocessingml/2006/main" xmlns:w14="http://schemas.microsoft.com/office/word/2010/wordml" xmlns:w15="http://schemas.microsoft.com/office/word/2012/wordml" xmlns:w16se="http://schemas.microsoft.com/office/word/2015/wordml/symex" xmlns:wpg="http://schemas.microsoft.com/office/word/2010/wordprocessingGroup" xmlns:wpi="http://schemas.microsoft.com/office/word/2010/wordprocessingInk" xmlns:wne="http://schemas.microsoft.com/office/word/2006/wordml" xmlns:wps="http://schemas.microsoft.com/office/word/2010/wordprocessingShape" mc:Ignorable="w14 w15 w16se wp14">
   <w:endnote w:type="separator" w:id="-1">
     <w:p>
       <w:pPr>
@@ -6790,7 +9153,7 @@
 </file>
 
 <file path=word/footer1.xml><?xml version="1.0" encoding="utf-8"?>
-<w:ftr xmlns:wpc="http://schemas.microsoft.com/office/word/2010/wordprocessingCanvas" xmlns:cx="http://schemas.microsoft.com/office/drawing/2014/chartex" xmlns:cx1="http://schemas.microsoft.com/office/drawing/2015/9/8/chartex" xmlns:cx2="http://schemas.microsoft.com/office/drawing/2015/10/21/chartex" xmlns:cx3="http://schemas.microsoft.com/office/drawing/2016/5/9/chartex" xmlns:cx4="http://schemas.microsoft.com/office/drawing/2016/5/10/chartex" xmlns:cx5="http://schemas.microsoft.com/office/drawing/2016/5/11/chartex" xmlns:cx6="http://schemas.microsoft.com/office/drawing/2016/5/12/chartex" xmlns:cx7="http://schemas.microsoft.com/office/drawing/2016/5/13/chartex" xmlns:cx8="http://schemas.microsoft.com/office/drawing/2016/5/14/chartex" xmlns:mc="http://schemas.openxmlformats.org/markup-compatibility/2006" xmlns:aink="http://schemas.microsoft.com/office/drawing/2016/ink" xmlns:am3d="http://schemas.microsoft.com/office/drawing/2017/model3d" xmlns:o="urn:schemas-microsoft-com:office:office" xmlns:r="http://schemas.openxmlformats.org/officeDocument/2006/relationships" xmlns:m="http://schemas.openxmlformats.org/officeDocument/2006/math" xmlns:v="urn:schemas-microsoft-com:vml" xmlns:wp14="http://schemas.microsoft.com/office/word/2010/wordprocessingDrawing" xmlns:wp="http://schemas.openxmlformats.org/drawingml/2006/wordprocessingDrawing" xmlns:w10="urn:schemas-microsoft-com:office:word" xmlns:w="http://schemas.openxmlformats.org/wordprocessingml/2006/main" xmlns:w14="http://schemas.microsoft.com/office/word/2010/wordml" xmlns:w15="http://schemas.microsoft.com/office/word/2012/wordml" xmlns:w16cex="http://schemas.microsoft.com/office/word/2018/wordml/cex" xmlns:w16cid="http://schemas.microsoft.com/office/word/2016/wordml/cid" xmlns:w16="http://schemas.microsoft.com/office/word/2018/wordml" xmlns:w16sdtdh="http://schemas.microsoft.com/office/word/2020/wordml/sdtdatahash" xmlns:w16se="http://schemas.microsoft.com/office/word/2015/wordml/symex" xmlns:wpg="http://schemas.microsoft.com/office/word/2010/wordprocessingGroup" xmlns:wpi="http://schemas.microsoft.com/office/word/2010/wordprocessingInk" xmlns:wne="http://schemas.microsoft.com/office/word/2006/wordml" xmlns:wps="http://schemas.microsoft.com/office/word/2010/wordprocessingShape" mc:Ignorable="w14 w15 w16se w16cid w16 w16cex w16sdtdh wp14">
+<w:ftr xmlns:wpc="http://schemas.microsoft.com/office/word/2010/wordprocessingCanvas" xmlns:cx="http://schemas.microsoft.com/office/drawing/2014/chartex" xmlns:mc="http://schemas.openxmlformats.org/markup-compatibility/2006" xmlns:o="urn:schemas-microsoft-com:office:office" xmlns:r="http://schemas.openxmlformats.org/officeDocument/2006/relationships" xmlns:m="http://schemas.openxmlformats.org/officeDocument/2006/math" xmlns:v="urn:schemas-microsoft-com:vml" xmlns:wp14="http://schemas.microsoft.com/office/word/2010/wordprocessingDrawing" xmlns:wp="http://schemas.openxmlformats.org/drawingml/2006/wordprocessingDrawing" xmlns:w10="urn:schemas-microsoft-com:office:word" xmlns:w="http://schemas.openxmlformats.org/wordprocessingml/2006/main" xmlns:w14="http://schemas.microsoft.com/office/word/2010/wordml" xmlns:w15="http://schemas.microsoft.com/office/word/2012/wordml" xmlns:w16se="http://schemas.microsoft.com/office/word/2015/wordml/symex" xmlns:wpg="http://schemas.microsoft.com/office/word/2010/wordprocessingGroup" xmlns:wpi="http://schemas.microsoft.com/office/word/2010/wordprocessingInk" xmlns:wne="http://schemas.microsoft.com/office/word/2006/wordml" xmlns:wps="http://schemas.microsoft.com/office/word/2010/wordprocessingShape" mc:Ignorable="w14 w15 w16se wp14">
   <w:sdt>
     <w:sdtPr>
       <w:id w:val="-1322959431"/>
@@ -6848,7 +9211,7 @@
             <w:sz w:val="28"/>
             <w:szCs w:val="28"/>
           </w:rPr>
-          <w:t>4</w:t>
+          <w:t>23</w:t>
         </w:r>
         <w:r>
           <w:rPr>
@@ -6871,7 +9234,7 @@
 </file>
 
 <file path=word/footnotes.xml><?xml version="1.0" encoding="utf-8"?>
-<w:footnotes xmlns:wpc="http://schemas.microsoft.com/office/word/2010/wordprocessingCanvas" xmlns:cx="http://schemas.microsoft.com/office/drawing/2014/chartex" xmlns:cx1="http://schemas.microsoft.com/office/drawing/2015/9/8/chartex" xmlns:cx2="http://schemas.microsoft.com/office/drawing/2015/10/21/chartex" xmlns:cx3="http://schemas.microsoft.com/office/drawing/2016/5/9/chartex" xmlns:cx4="http://schemas.microsoft.com/office/drawing/2016/5/10/chartex" xmlns:cx5="http://schemas.microsoft.com/office/drawing/2016/5/11/chartex" xmlns:cx6="http://schemas.microsoft.com/office/drawing/2016/5/12/chartex" xmlns:cx7="http://schemas.microsoft.com/office/drawing/2016/5/13/chartex" xmlns:cx8="http://schemas.microsoft.com/office/drawing/2016/5/14/chartex" xmlns:mc="http://schemas.openxmlformats.org/markup-compatibility/2006" xmlns:aink="http://schemas.microsoft.com/office/drawing/2016/ink" xmlns:am3d="http://schemas.microsoft.com/office/drawing/2017/model3d" xmlns:o="urn:schemas-microsoft-com:office:office" xmlns:r="http://schemas.openxmlformats.org/officeDocument/2006/relationships" xmlns:m="http://schemas.openxmlformats.org/officeDocument/2006/math" xmlns:v="urn:schemas-microsoft-com:vml" xmlns:wp14="http://schemas.microsoft.com/office/word/2010/wordprocessingDrawing" xmlns:wp="http://schemas.openxmlformats.org/drawingml/2006/wordprocessingDrawing" xmlns:w10="urn:schemas-microsoft-com:office:word" xmlns:w="http://schemas.openxmlformats.org/wordprocessingml/2006/main" xmlns:w14="http://schemas.microsoft.com/office/word/2010/wordml" xmlns:w15="http://schemas.microsoft.com/office/word/2012/wordml" xmlns:w16cex="http://schemas.microsoft.com/office/word/2018/wordml/cex" xmlns:w16cid="http://schemas.microsoft.com/office/word/2016/wordml/cid" xmlns:w16="http://schemas.microsoft.com/office/word/2018/wordml" xmlns:w16sdtdh="http://schemas.microsoft.com/office/word/2020/wordml/sdtdatahash" xmlns:w16se="http://schemas.microsoft.com/office/word/2015/wordml/symex" xmlns:wpg="http://schemas.microsoft.com/office/word/2010/wordprocessingGroup" xmlns:wpi="http://schemas.microsoft.com/office/word/2010/wordprocessingInk" xmlns:wne="http://schemas.microsoft.com/office/word/2006/wordml" xmlns:wps="http://schemas.microsoft.com/office/word/2010/wordprocessingShape" mc:Ignorable="w14 w15 w16se w16cid w16 w16cex w16sdtdh wp14">
+<w:footnotes xmlns:wpc="http://schemas.microsoft.com/office/word/2010/wordprocessingCanvas" xmlns:cx="http://schemas.microsoft.com/office/drawing/2014/chartex" xmlns:mc="http://schemas.openxmlformats.org/markup-compatibility/2006" xmlns:o="urn:schemas-microsoft-com:office:office" xmlns:r="http://schemas.openxmlformats.org/officeDocument/2006/relationships" xmlns:m="http://schemas.openxmlformats.org/officeDocument/2006/math" xmlns:v="urn:schemas-microsoft-com:vml" xmlns:wp14="http://schemas.microsoft.com/office/word/2010/wordprocessingDrawing" xmlns:wp="http://schemas.openxmlformats.org/drawingml/2006/wordprocessingDrawing" xmlns:w10="urn:schemas-microsoft-com:office:word" xmlns:w="http://schemas.openxmlformats.org/wordprocessingml/2006/main" xmlns:w14="http://schemas.microsoft.com/office/word/2010/wordml" xmlns:w15="http://schemas.microsoft.com/office/word/2012/wordml" xmlns:w16se="http://schemas.microsoft.com/office/word/2015/wordml/symex" xmlns:wpg="http://schemas.microsoft.com/office/word/2010/wordprocessingGroup" xmlns:wpi="http://schemas.microsoft.com/office/word/2010/wordprocessingInk" xmlns:wne="http://schemas.microsoft.com/office/word/2006/wordml" xmlns:wps="http://schemas.microsoft.com/office/word/2010/wordprocessingShape" mc:Ignorable="w14 w15 w16se wp14">
   <w:footnote w:type="separator" w:id="-1">
     <w:p>
       <w:pPr>
@@ -6898,7 +9261,7 @@
 </file>
 
 <file path=word/numbering.xml><?xml version="1.0" encoding="utf-8"?>
-<w:numbering xmlns:wpc="http://schemas.microsoft.com/office/word/2010/wordprocessingCanvas" xmlns:cx="http://schemas.microsoft.com/office/drawing/2014/chartex" xmlns:cx1="http://schemas.microsoft.com/office/drawing/2015/9/8/chartex" xmlns:cx2="http://schemas.microsoft.com/office/drawing/2015/10/21/chartex" xmlns:cx3="http://schemas.microsoft.com/office/drawing/2016/5/9/chartex" xmlns:cx4="http://schemas.microsoft.com/office/drawing/2016/5/10/chartex" xmlns:cx5="http://schemas.microsoft.com/office/drawing/2016/5/11/chartex" xmlns:cx6="http://schemas.microsoft.com/office/drawing/2016/5/12/chartex" xmlns:cx7="http://schemas.microsoft.com/office/drawing/2016/5/13/chartex" xmlns:cx8="http://schemas.microsoft.com/office/drawing/2016/5/14/chartex" xmlns:mc="http://schemas.openxmlformats.org/markup-compatibility/2006" xmlns:aink="http://schemas.microsoft.com/office/drawing/2016/ink" xmlns:am3d="http://schemas.microsoft.com/office/drawing/2017/model3d" xmlns:o="urn:schemas-microsoft-com:office:office" xmlns:r="http://schemas.openxmlformats.org/officeDocument/2006/relationships" xmlns:m="http://schemas.openxmlformats.org/officeDocument/2006/math" xmlns:v="urn:schemas-microsoft-com:vml" xmlns:wp14="http://schemas.microsoft.com/office/word/2010/wordprocessingDrawing" xmlns:wp="http://schemas.openxmlformats.org/drawingml/2006/wordprocessingDrawing" xmlns:w10="urn:schemas-microsoft-com:office:word" xmlns:w="http://schemas.openxmlformats.org/wordprocessingml/2006/main" xmlns:w14="http://schemas.microsoft.com/office/word/2010/wordml" xmlns:w15="http://schemas.microsoft.com/office/word/2012/wordml" xmlns:w16cex="http://schemas.microsoft.com/office/word/2018/wordml/cex" xmlns:w16cid="http://schemas.microsoft.com/office/word/2016/wordml/cid" xmlns:w16="http://schemas.microsoft.com/office/word/2018/wordml" xmlns:w16sdtdh="http://schemas.microsoft.com/office/word/2020/wordml/sdtdatahash" xmlns:w16se="http://schemas.microsoft.com/office/word/2015/wordml/symex" xmlns:wpg="http://schemas.microsoft.com/office/word/2010/wordprocessingGroup" xmlns:wpi="http://schemas.microsoft.com/office/word/2010/wordprocessingInk" xmlns:wne="http://schemas.microsoft.com/office/word/2006/wordml" xmlns:wps="http://schemas.microsoft.com/office/word/2010/wordprocessingShape" mc:Ignorable="w14 w15 w16se w16cid w16 w16cex w16sdtdh wp14">
+<w:numbering xmlns:wpc="http://schemas.microsoft.com/office/word/2010/wordprocessingCanvas" xmlns:cx="http://schemas.microsoft.com/office/drawing/2014/chartex" xmlns:mc="http://schemas.openxmlformats.org/markup-compatibility/2006" xmlns:o="urn:schemas-microsoft-com:office:office" xmlns:r="http://schemas.openxmlformats.org/officeDocument/2006/relationships" xmlns:m="http://schemas.openxmlformats.org/officeDocument/2006/math" xmlns:v="urn:schemas-microsoft-com:vml" xmlns:wp14="http://schemas.microsoft.com/office/word/2010/wordprocessingDrawing" xmlns:wp="http://schemas.openxmlformats.org/drawingml/2006/wordprocessingDrawing" xmlns:w10="urn:schemas-microsoft-com:office:word" xmlns:w="http://schemas.openxmlformats.org/wordprocessingml/2006/main" xmlns:w14="http://schemas.microsoft.com/office/word/2010/wordml" xmlns:w15="http://schemas.microsoft.com/office/word/2012/wordml" xmlns:w16se="http://schemas.microsoft.com/office/word/2015/wordml/symex" xmlns:wpg="http://schemas.microsoft.com/office/word/2010/wordprocessingGroup" xmlns:wpi="http://schemas.microsoft.com/office/word/2010/wordprocessingInk" xmlns:wne="http://schemas.microsoft.com/office/word/2006/wordml" xmlns:wps="http://schemas.microsoft.com/office/word/2010/wordprocessingShape" mc:Ignorable="w14 w15 w16se wp14">
   <w:abstractNum w:abstractNumId="0" w15:restartNumberingAfterBreak="0">
     <w:nsid w:val="FFFFFFFE"/>
     <w:multiLevelType w:val="singleLevel"/>
@@ -7374,6 +9737,92 @@
     </w:lvl>
   </w:abstractNum>
   <w:abstractNum w:abstractNumId="6" w15:restartNumberingAfterBreak="0">
+    <w:nsid w:val="0A157AD1"/>
+    <w:multiLevelType w:val="hybridMultilevel"/>
+    <w:tmpl w:val="D91A349E"/>
+    <w:lvl w:ilvl="0" w:tplc="0409000F">
+      <w:start w:val="1"/>
+      <w:numFmt w:val="decimal"/>
+      <w:lvlText w:val="%1."/>
+      <w:lvlJc w:val="left"/>
+      <w:pPr>
+        <w:ind w:left="1429" w:hanging="360"/>
+      </w:pPr>
+    </w:lvl>
+    <w:lvl w:ilvl="1" w:tplc="04090019" w:tentative="1">
+      <w:start w:val="1"/>
+      <w:numFmt w:val="lowerLetter"/>
+      <w:lvlText w:val="%2."/>
+      <w:lvlJc w:val="left"/>
+      <w:pPr>
+        <w:ind w:left="2149" w:hanging="360"/>
+      </w:pPr>
+    </w:lvl>
+    <w:lvl w:ilvl="2" w:tplc="0409001B" w:tentative="1">
+      <w:start w:val="1"/>
+      <w:numFmt w:val="lowerRoman"/>
+      <w:lvlText w:val="%3."/>
+      <w:lvlJc w:val="right"/>
+      <w:pPr>
+        <w:ind w:left="2869" w:hanging="180"/>
+      </w:pPr>
+    </w:lvl>
+    <w:lvl w:ilvl="3" w:tplc="0409000F" w:tentative="1">
+      <w:start w:val="1"/>
+      <w:numFmt w:val="decimal"/>
+      <w:lvlText w:val="%4."/>
+      <w:lvlJc w:val="left"/>
+      <w:pPr>
+        <w:ind w:left="3589" w:hanging="360"/>
+      </w:pPr>
+    </w:lvl>
+    <w:lvl w:ilvl="4" w:tplc="04090019" w:tentative="1">
+      <w:start w:val="1"/>
+      <w:numFmt w:val="lowerLetter"/>
+      <w:lvlText w:val="%5."/>
+      <w:lvlJc w:val="left"/>
+      <w:pPr>
+        <w:ind w:left="4309" w:hanging="360"/>
+      </w:pPr>
+    </w:lvl>
+    <w:lvl w:ilvl="5" w:tplc="0409001B" w:tentative="1">
+      <w:start w:val="1"/>
+      <w:numFmt w:val="lowerRoman"/>
+      <w:lvlText w:val="%6."/>
+      <w:lvlJc w:val="right"/>
+      <w:pPr>
+        <w:ind w:left="5029" w:hanging="180"/>
+      </w:pPr>
+    </w:lvl>
+    <w:lvl w:ilvl="6" w:tplc="0409000F" w:tentative="1">
+      <w:start w:val="1"/>
+      <w:numFmt w:val="decimal"/>
+      <w:lvlText w:val="%7."/>
+      <w:lvlJc w:val="left"/>
+      <w:pPr>
+        <w:ind w:left="5749" w:hanging="360"/>
+      </w:pPr>
+    </w:lvl>
+    <w:lvl w:ilvl="7" w:tplc="04090019" w:tentative="1">
+      <w:start w:val="1"/>
+      <w:numFmt w:val="lowerLetter"/>
+      <w:lvlText w:val="%8."/>
+      <w:lvlJc w:val="left"/>
+      <w:pPr>
+        <w:ind w:left="6469" w:hanging="360"/>
+      </w:pPr>
+    </w:lvl>
+    <w:lvl w:ilvl="8" w:tplc="0409001B" w:tentative="1">
+      <w:start w:val="1"/>
+      <w:numFmt w:val="lowerRoman"/>
+      <w:lvlText w:val="%9."/>
+      <w:lvlJc w:val="right"/>
+      <w:pPr>
+        <w:ind w:left="7189" w:hanging="180"/>
+      </w:pPr>
+    </w:lvl>
+  </w:abstractNum>
+  <w:abstractNum w:abstractNumId="7" w15:restartNumberingAfterBreak="0">
     <w:nsid w:val="0CA53FD7"/>
     <w:multiLevelType w:val="hybridMultilevel"/>
     <w:tmpl w:val="A40E5DFA"/>
@@ -7459,7 +9908,7 @@
       </w:pPr>
     </w:lvl>
   </w:abstractNum>
-  <w:abstractNum w:abstractNumId="7" w15:restartNumberingAfterBreak="0">
+  <w:abstractNum w:abstractNumId="8" w15:restartNumberingAfterBreak="0">
     <w:nsid w:val="10E54F79"/>
     <w:multiLevelType w:val="hybridMultilevel"/>
     <w:tmpl w:val="2E3AB81E"/>
@@ -7548,7 +9997,7 @@
       </w:pPr>
     </w:lvl>
   </w:abstractNum>
-  <w:abstractNum w:abstractNumId="8" w15:restartNumberingAfterBreak="0">
+  <w:abstractNum w:abstractNumId="9" w15:restartNumberingAfterBreak="0">
     <w:nsid w:val="1790215B"/>
     <w:multiLevelType w:val="multilevel"/>
     <w:tmpl w:val="AA1EC738"/>
@@ -7669,7 +10118,7 @@
       </w:rPr>
     </w:lvl>
   </w:abstractNum>
-  <w:abstractNum w:abstractNumId="9" w15:restartNumberingAfterBreak="0">
+  <w:abstractNum w:abstractNumId="10" w15:restartNumberingAfterBreak="0">
     <w:nsid w:val="17D743C5"/>
     <w:multiLevelType w:val="hybridMultilevel"/>
     <w:tmpl w:val="1DAC999C"/>
@@ -7755,7 +10204,7 @@
       </w:pPr>
     </w:lvl>
   </w:abstractNum>
-  <w:abstractNum w:abstractNumId="10" w15:restartNumberingAfterBreak="0">
+  <w:abstractNum w:abstractNumId="11" w15:restartNumberingAfterBreak="0">
     <w:nsid w:val="1A904E84"/>
     <w:multiLevelType w:val="multilevel"/>
     <w:tmpl w:val="D06AFBC8"/>
@@ -7872,7 +10321,7 @@
       </w:pPr>
     </w:lvl>
   </w:abstractNum>
-  <w:abstractNum w:abstractNumId="11" w15:restartNumberingAfterBreak="0">
+  <w:abstractNum w:abstractNumId="12" w15:restartNumberingAfterBreak="0">
     <w:nsid w:val="211D0447"/>
     <w:multiLevelType w:val="hybridMultilevel"/>
     <w:tmpl w:val="93B4CCFA"/>
@@ -7958,7 +10407,7 @@
       </w:pPr>
     </w:lvl>
   </w:abstractNum>
-  <w:abstractNum w:abstractNumId="12" w15:restartNumberingAfterBreak="0">
+  <w:abstractNum w:abstractNumId="13" w15:restartNumberingAfterBreak="0">
     <w:nsid w:val="2AAF3433"/>
     <w:multiLevelType w:val="hybridMultilevel"/>
     <w:tmpl w:val="8638867A"/>
@@ -8044,7 +10493,7 @@
       </w:pPr>
     </w:lvl>
   </w:abstractNum>
-  <w:abstractNum w:abstractNumId="13" w15:restartNumberingAfterBreak="0">
+  <w:abstractNum w:abstractNumId="14" w15:restartNumberingAfterBreak="0">
     <w:nsid w:val="2BF05EE9"/>
     <w:multiLevelType w:val="hybridMultilevel"/>
     <w:tmpl w:val="A830E8F8"/>
@@ -8130,7 +10579,7 @@
       </w:pPr>
     </w:lvl>
   </w:abstractNum>
-  <w:abstractNum w:abstractNumId="14" w15:restartNumberingAfterBreak="0">
+  <w:abstractNum w:abstractNumId="15" w15:restartNumberingAfterBreak="0">
     <w:nsid w:val="39244F4E"/>
     <w:multiLevelType w:val="hybridMultilevel"/>
     <w:tmpl w:val="53881FAC"/>
@@ -8216,7 +10665,7 @@
       </w:pPr>
     </w:lvl>
   </w:abstractNum>
-  <w:abstractNum w:abstractNumId="15" w15:restartNumberingAfterBreak="0">
+  <w:abstractNum w:abstractNumId="16" w15:restartNumberingAfterBreak="0">
     <w:nsid w:val="3D941759"/>
     <w:multiLevelType w:val="multilevel"/>
     <w:tmpl w:val="D4CC1ACC"/>
@@ -8333,7 +10782,7 @@
       </w:pPr>
     </w:lvl>
   </w:abstractNum>
-  <w:abstractNum w:abstractNumId="16" w15:restartNumberingAfterBreak="0">
+  <w:abstractNum w:abstractNumId="17" w15:restartNumberingAfterBreak="0">
     <w:nsid w:val="3DA651C3"/>
     <w:multiLevelType w:val="hybridMultilevel"/>
     <w:tmpl w:val="FB9A0170"/>
@@ -8446,7 +10895,7 @@
       </w:rPr>
     </w:lvl>
   </w:abstractNum>
-  <w:abstractNum w:abstractNumId="17" w15:restartNumberingAfterBreak="0">
+  <w:abstractNum w:abstractNumId="18" w15:restartNumberingAfterBreak="0">
     <w:nsid w:val="47B70387"/>
     <w:multiLevelType w:val="hybridMultilevel"/>
     <w:tmpl w:val="2FB8F6F6"/>
@@ -8535,7 +10984,7 @@
       </w:pPr>
     </w:lvl>
   </w:abstractNum>
-  <w:abstractNum w:abstractNumId="18" w15:restartNumberingAfterBreak="0">
+  <w:abstractNum w:abstractNumId="19" w15:restartNumberingAfterBreak="0">
     <w:nsid w:val="4E431657"/>
     <w:multiLevelType w:val="hybridMultilevel"/>
     <w:tmpl w:val="6E2641D4"/>
@@ -8621,7 +11070,7 @@
       </w:pPr>
     </w:lvl>
   </w:abstractNum>
-  <w:abstractNum w:abstractNumId="19" w15:restartNumberingAfterBreak="0">
+  <w:abstractNum w:abstractNumId="20" w15:restartNumberingAfterBreak="0">
     <w:nsid w:val="520E1EF3"/>
     <w:multiLevelType w:val="hybridMultilevel"/>
     <w:tmpl w:val="7180C35A"/>
@@ -8710,7 +11159,7 @@
       </w:pPr>
     </w:lvl>
   </w:abstractNum>
-  <w:abstractNum w:abstractNumId="20" w15:restartNumberingAfterBreak="0">
+  <w:abstractNum w:abstractNumId="21" w15:restartNumberingAfterBreak="0">
     <w:nsid w:val="55741B69"/>
     <w:multiLevelType w:val="hybridMultilevel"/>
     <w:tmpl w:val="73EEF816"/>
@@ -8796,7 +11245,7 @@
       </w:pPr>
     </w:lvl>
   </w:abstractNum>
-  <w:abstractNum w:abstractNumId="21" w15:restartNumberingAfterBreak="0">
+  <w:abstractNum w:abstractNumId="22" w15:restartNumberingAfterBreak="0">
     <w:nsid w:val="5DAE1580"/>
     <w:multiLevelType w:val="hybridMultilevel"/>
     <w:tmpl w:val="11A09C40"/>
@@ -8882,7 +11331,7 @@
       </w:pPr>
     </w:lvl>
   </w:abstractNum>
-  <w:abstractNum w:abstractNumId="22" w15:restartNumberingAfterBreak="0">
+  <w:abstractNum w:abstractNumId="23" w15:restartNumberingAfterBreak="0">
     <w:nsid w:val="5FFB5FD1"/>
     <w:multiLevelType w:val="multilevel"/>
     <w:tmpl w:val="52D2D508"/>
@@ -8999,7 +11448,7 @@
       </w:pPr>
     </w:lvl>
   </w:abstractNum>
-  <w:abstractNum w:abstractNumId="23" w15:restartNumberingAfterBreak="0">
+  <w:abstractNum w:abstractNumId="24" w15:restartNumberingAfterBreak="0">
     <w:nsid w:val="61C45703"/>
     <w:multiLevelType w:val="hybridMultilevel"/>
     <w:tmpl w:val="79124842"/>
@@ -9112,7 +11561,7 @@
       </w:rPr>
     </w:lvl>
   </w:abstractNum>
-  <w:abstractNum w:abstractNumId="24" w15:restartNumberingAfterBreak="0">
+  <w:abstractNum w:abstractNumId="25" w15:restartNumberingAfterBreak="0">
     <w:nsid w:val="63D52E5C"/>
     <w:multiLevelType w:val="hybridMultilevel"/>
     <w:tmpl w:val="902C7D76"/>
@@ -9198,7 +11647,7 @@
       </w:pPr>
     </w:lvl>
   </w:abstractNum>
-  <w:abstractNum w:abstractNumId="25" w15:restartNumberingAfterBreak="0">
+  <w:abstractNum w:abstractNumId="26" w15:restartNumberingAfterBreak="0">
     <w:nsid w:val="68357BA9"/>
     <w:multiLevelType w:val="multilevel"/>
     <w:tmpl w:val="91EEDA6E"/>
@@ -9315,7 +11764,7 @@
       </w:pPr>
     </w:lvl>
   </w:abstractNum>
-  <w:abstractNum w:abstractNumId="26" w15:restartNumberingAfterBreak="0">
+  <w:abstractNum w:abstractNumId="27" w15:restartNumberingAfterBreak="0">
     <w:nsid w:val="6DD8398A"/>
     <w:multiLevelType w:val="multilevel"/>
     <w:tmpl w:val="2EF4AD52"/>
@@ -9432,7 +11881,7 @@
       </w:pPr>
     </w:lvl>
   </w:abstractNum>
-  <w:abstractNum w:abstractNumId="27" w15:restartNumberingAfterBreak="0">
+  <w:abstractNum w:abstractNumId="28" w15:restartNumberingAfterBreak="0">
     <w:nsid w:val="6F9A44C0"/>
     <w:multiLevelType w:val="hybridMultilevel"/>
     <w:tmpl w:val="D4903A48"/>
@@ -9521,7 +11970,7 @@
       </w:pPr>
     </w:lvl>
   </w:abstractNum>
-  <w:abstractNum w:abstractNumId="28" w15:restartNumberingAfterBreak="0">
+  <w:abstractNum w:abstractNumId="29" w15:restartNumberingAfterBreak="0">
     <w:nsid w:val="79B44334"/>
     <w:multiLevelType w:val="hybridMultilevel"/>
     <w:tmpl w:val="A70AD7FC"/>
@@ -9607,7 +12056,7 @@
       </w:pPr>
     </w:lvl>
   </w:abstractNum>
-  <w:abstractNum w:abstractNumId="29" w15:restartNumberingAfterBreak="0">
+  <w:abstractNum w:abstractNumId="30" w15:restartNumberingAfterBreak="0">
     <w:nsid w:val="7AC80B8E"/>
     <w:multiLevelType w:val="multilevel"/>
     <w:tmpl w:val="0FCC85DC"/>
@@ -9724,7 +12173,7 @@
       </w:pPr>
     </w:lvl>
   </w:abstractNum>
-  <w:abstractNum w:abstractNumId="30" w15:restartNumberingAfterBreak="0">
+  <w:abstractNum w:abstractNumId="31" w15:restartNumberingAfterBreak="0">
     <w:nsid w:val="7C2740EC"/>
     <w:multiLevelType w:val="hybridMultilevel"/>
     <w:tmpl w:val="4AB693AA"/>
@@ -9838,28 +12287,28 @@
     </w:lvl>
   </w:abstractNum>
   <w:num w:numId="1">
-    <w:abstractNumId w:val="9"/>
+    <w:abstractNumId w:val="10"/>
   </w:num>
   <w:num w:numId="2">
-    <w:abstractNumId w:val="18"/>
+    <w:abstractNumId w:val="19"/>
   </w:num>
   <w:num w:numId="3">
-    <w:abstractNumId w:val="27"/>
+    <w:abstractNumId w:val="28"/>
   </w:num>
   <w:num w:numId="4">
-    <w:abstractNumId w:val="7"/>
+    <w:abstractNumId w:val="8"/>
   </w:num>
   <w:num w:numId="5">
-    <w:abstractNumId w:val="24"/>
+    <w:abstractNumId w:val="25"/>
   </w:num>
   <w:num w:numId="6">
-    <w:abstractNumId w:val="28"/>
+    <w:abstractNumId w:val="29"/>
   </w:num>
   <w:num w:numId="7">
     <w:abstractNumId w:val="2"/>
   </w:num>
   <w:num w:numId="8">
-    <w:abstractNumId w:val="17"/>
+    <w:abstractNumId w:val="18"/>
   </w:num>
   <w:num w:numId="9">
     <w:abstractNumId w:val="0"/>
@@ -9883,22 +12332,22 @@
     </w:lvlOverride>
   </w:num>
   <w:num w:numId="11">
-    <w:abstractNumId w:val="19"/>
+    <w:abstractNumId w:val="20"/>
   </w:num>
   <w:num w:numId="12">
     <w:abstractNumId w:val="1"/>
   </w:num>
   <w:num w:numId="13">
-    <w:abstractNumId w:val="8"/>
+    <w:abstractNumId w:val="9"/>
   </w:num>
   <w:num w:numId="14">
-    <w:abstractNumId w:val="16"/>
+    <w:abstractNumId w:val="17"/>
   </w:num>
   <w:num w:numId="15">
-    <w:abstractNumId w:val="30"/>
+    <w:abstractNumId w:val="31"/>
   </w:num>
   <w:num w:numId="16">
-    <w:abstractNumId w:val="23"/>
+    <w:abstractNumId w:val="24"/>
   </w:num>
   <w:num w:numId="17">
     <w:abstractNumId w:val="5"/>
@@ -9907,52 +12356,55 @@
     <w:abstractNumId w:val="4"/>
   </w:num>
   <w:num w:numId="19">
-    <w:abstractNumId w:val="11"/>
+    <w:abstractNumId w:val="12"/>
   </w:num>
   <w:num w:numId="20">
-    <w:abstractNumId w:val="20"/>
+    <w:abstractNumId w:val="21"/>
   </w:num>
   <w:num w:numId="21">
-    <w:abstractNumId w:val="12"/>
+    <w:abstractNumId w:val="13"/>
   </w:num>
   <w:num w:numId="22">
-    <w:abstractNumId w:val="29"/>
+    <w:abstractNumId w:val="30"/>
   </w:num>
   <w:num w:numId="23">
-    <w:abstractNumId w:val="25"/>
+    <w:abstractNumId w:val="26"/>
   </w:num>
   <w:num w:numId="24">
+    <w:abstractNumId w:val="16"/>
+  </w:num>
+  <w:num w:numId="25">
+    <w:abstractNumId w:val="27"/>
+  </w:num>
+  <w:num w:numId="26">
+    <w:abstractNumId w:val="23"/>
+  </w:num>
+  <w:num w:numId="27">
     <w:abstractNumId w:val="15"/>
   </w:num>
-  <w:num w:numId="25">
-    <w:abstractNumId w:val="26"/>
-  </w:num>
-  <w:num w:numId="26">
-    <w:abstractNumId w:val="22"/>
-  </w:num>
-  <w:num w:numId="27">
-    <w:abstractNumId w:val="14"/>
-  </w:num>
   <w:num w:numId="28">
-    <w:abstractNumId w:val="10"/>
+    <w:abstractNumId w:val="11"/>
   </w:num>
   <w:num w:numId="29">
     <w:abstractNumId w:val="3"/>
   </w:num>
   <w:num w:numId="30">
-    <w:abstractNumId w:val="6"/>
+    <w:abstractNumId w:val="7"/>
   </w:num>
   <w:num w:numId="31">
-    <w:abstractNumId w:val="13"/>
+    <w:abstractNumId w:val="14"/>
   </w:num>
   <w:num w:numId="32">
-    <w:abstractNumId w:val="21"/>
+    <w:abstractNumId w:val="22"/>
+  </w:num>
+  <w:num w:numId="33">
+    <w:abstractNumId w:val="6"/>
   </w:num>
 </w:numbering>
 </file>
 
 <file path=word/styles.xml><?xml version="1.0" encoding="utf-8"?>
-<w:styles xmlns:mc="http://schemas.openxmlformats.org/markup-compatibility/2006" xmlns:r="http://schemas.openxmlformats.org/officeDocument/2006/relationships" xmlns:w="http://schemas.openxmlformats.org/wordprocessingml/2006/main" xmlns:w14="http://schemas.microsoft.com/office/word/2010/wordml" xmlns:w15="http://schemas.microsoft.com/office/word/2012/wordml" xmlns:w16cex="http://schemas.microsoft.com/office/word/2018/wordml/cex" xmlns:w16cid="http://schemas.microsoft.com/office/word/2016/wordml/cid" xmlns:w16="http://schemas.microsoft.com/office/word/2018/wordml" xmlns:w16sdtdh="http://schemas.microsoft.com/office/word/2020/wordml/sdtdatahash" xmlns:w16se="http://schemas.microsoft.com/office/word/2015/wordml/symex" mc:Ignorable="w14 w15 w16se w16cid w16 w16cex w16sdtdh">
+<w:styles xmlns:mc="http://schemas.openxmlformats.org/markup-compatibility/2006" xmlns:r="http://schemas.openxmlformats.org/officeDocument/2006/relationships" xmlns:w="http://schemas.openxmlformats.org/wordprocessingml/2006/main" xmlns:w14="http://schemas.microsoft.com/office/word/2010/wordml" xmlns:w15="http://schemas.microsoft.com/office/word/2012/wordml" xmlns:w16se="http://schemas.microsoft.com/office/word/2015/wordml/symex" mc:Ignorable="w14 w15 w16se">
   <w:docDefaults>
     <w:rPrDefault>
       <w:rPr>
@@ -9968,7 +12420,7 @@
       </w:pPr>
     </w:pPrDefault>
   </w:docDefaults>
-  <w:latentStyles w:defLockedState="0" w:defUIPriority="99" w:defSemiHidden="0" w:defUnhideWhenUsed="0" w:defQFormat="0" w:count="376">
+  <w:latentStyles w:defLockedState="0" w:defUIPriority="99" w:defSemiHidden="0" w:defUnhideWhenUsed="0" w:defQFormat="0" w:count="371">
     <w:lsdException w:name="Normal" w:uiPriority="0" w:qFormat="1"/>
     <w:lsdException w:name="heading 1" w:uiPriority="9" w:qFormat="1"/>
     <w:lsdException w:name="heading 2" w:semiHidden="1" w:uiPriority="9" w:unhideWhenUsed="1" w:qFormat="1"/>
@@ -10340,11 +12792,6 @@
     <w:lsdException w:name="List Table 5 Dark Accent 6" w:uiPriority="50"/>
     <w:lsdException w:name="List Table 6 Colorful Accent 6" w:uiPriority="51"/>
     <w:lsdException w:name="List Table 7 Colorful Accent 6" w:uiPriority="52"/>
-    <w:lsdException w:name="Mention" w:semiHidden="1" w:unhideWhenUsed="1"/>
-    <w:lsdException w:name="Smart Hyperlink" w:semiHidden="1" w:unhideWhenUsed="1"/>
-    <w:lsdException w:name="Hashtag" w:semiHidden="1" w:unhideWhenUsed="1"/>
-    <w:lsdException w:name="Unresolved Mention" w:semiHidden="1" w:unhideWhenUsed="1"/>
-    <w:lsdException w:name="Smart Link" w:semiHidden="1" w:unhideWhenUsed="1"/>
   </w:latentStyles>
   <w:style w:type="paragraph" w:default="1" w:styleId="a">
     <w:name w:val="Normal"/>
@@ -10802,6 +13249,25 @@
       <w:lang w:eastAsia="ru-RU"/>
     </w:rPr>
   </w:style>
+  <w:style w:type="paragraph" w:styleId="af3">
+    <w:name w:val="caption"/>
+    <w:basedOn w:val="a"/>
+    <w:next w:val="a"/>
+    <w:uiPriority w:val="35"/>
+    <w:unhideWhenUsed/>
+    <w:qFormat/>
+    <w:rsid w:val="000408E2"/>
+    <w:pPr>
+      <w:spacing w:after="200" w:line="240" w:lineRule="auto"/>
+    </w:pPr>
+    <w:rPr>
+      <w:i/>
+      <w:iCs/>
+      <w:color w:val="44546A" w:themeColor="text2"/>
+      <w:sz w:val="18"/>
+      <w:szCs w:val="18"/>
+    </w:rPr>
+  </w:style>
 </w:styles>
 </file>
 
@@ -11105,7 +13571,7 @@
 </file>
 
 <file path=customXml/itemProps1.xml><?xml version="1.0" encoding="utf-8"?>
-<ds:datastoreItem xmlns:ds="http://schemas.openxmlformats.org/officeDocument/2006/customXml" ds:itemID="{B7E00A66-94D9-46DE-AA89-9AF93864F570}">
+<ds:datastoreItem xmlns:ds="http://schemas.openxmlformats.org/officeDocument/2006/customXml" ds:itemID="{AD24AA73-DB4C-46C2-AB9F-C7B54646CD8B}">
   <ds:schemaRefs>
     <ds:schemaRef ds:uri="http://schemas.openxmlformats.org/officeDocument/2006/bibliography"/>
   </ds:schemaRefs>

</xml_diff>